<commit_message>
correction de la suppression des 0,0 dans le fichier de devis
</commit_message>
<xml_diff>
--- a/WebApplication4/Content/Devis2018_6/Devis_All_NS_Reneco_2018_8.docx
+++ b/WebApplication4/Content/Devis2018_6/Devis_All_NS_Reneco_2018_8.docx
@@ -850,7 +850,7 @@
                 <w:szCs w:val="16"/>
                 <w:lang w:val="fr-FR"/>
               </w:rPr>
-              <w:t>02/07/2018</w:t>
+              <w:t>03/07/2018</w:t>
             </w:r>
           </w:p>
         </w:tc>
@@ -970,7 +970,7 @@
                 <w:szCs w:val="16"/>
                 <w:lang w:val="fr-FR"/>
               </w:rPr>
-              <w:t>02/07/2018</w:t>
+              <w:t>03/07/2018</w:t>
             </w:r>
           </w:p>
         </w:tc>
@@ -1754,7 +1754,29 @@
               </w:numPr>
             </w:pPr>
             <w:r>
-              <w:t>Amélioration des maquettes existantes de l'outil repro (phase 1)</w:t>
+              <w:t>Optimisation des wireframes existants et mise en place du design de l'application.</w:t>
+            </w:r>
+          </w:p>
+          <w:p>
+            <w:pPr>
+              <w:numPr>
+                <w:ilvl w:val="0"/>
+                <w:numId w:val="45"/>
+              </w:numPr>
+            </w:pPr>
+            <w:r>
+              <w:t>Extraction des règles depuis l'outil ACCESS et transposition(phase1)</w:t>
+            </w:r>
+          </w:p>
+          <w:p>
+            <w:pPr>
+              <w:numPr>
+                <w:ilvl w:val="0"/>
+                <w:numId w:val="45"/>
+              </w:numPr>
+            </w:pPr>
+            <w:r>
+              <w:t>Classification des règles en fonction des dépendances de tables pour l'étape d'attribution</w:t>
             </w:r>
           </w:p>
         </w:tc>
@@ -1771,7 +1793,7 @@
               <w:rPr>
                 <w:lang w:val="fr-FR"/>
               </w:rPr>
-              <w:t>1760,0€</w:t>
+              <w:t>8360€</w:t>
             </w:r>
           </w:p>
         </w:tc>
@@ -1809,7 +1831,51 @@
               </w:numPr>
             </w:pPr>
             <w:r>
+              <w:t>Communication entre le Raspberry Pi et TRACK : préparation des fichiers pour la pesée.</w:t>
+            </w:r>
+          </w:p>
+          <w:p>
+            <w:pPr>
+              <w:numPr>
+                <w:ilvl w:val="0"/>
+                <w:numId w:val="46"/>
+              </w:numPr>
+            </w:pPr>
+            <w:r>
               <w:t>Recherche de matériel intégré pour la balance connectée</w:t>
+            </w:r>
+          </w:p>
+          <w:p>
+            <w:pPr>
+              <w:numPr>
+                <w:ilvl w:val="0"/>
+                <w:numId w:val="46"/>
+              </w:numPr>
+            </w:pPr>
+            <w:r>
+              <w:t>Modification logicielle </w:t>
+            </w:r>
+          </w:p>
+          <w:p>
+            <w:pPr>
+              <w:numPr>
+                <w:ilvl w:val="0"/>
+                <w:numId w:val="46"/>
+              </w:numPr>
+            </w:pPr>
+            <w:r>
+              <w:t>Communication entre le Raspberry Pi et TRACK : récupération des fichiers pour la pesée.</w:t>
+            </w:r>
+          </w:p>
+          <w:p>
+            <w:pPr>
+              <w:numPr>
+                <w:ilvl w:val="0"/>
+                <w:numId w:val="46"/>
+              </w:numPr>
+            </w:pPr>
+            <w:r>
+              <w:t>Assemblage et configuration des nouveaux matériels</w:t>
             </w:r>
           </w:p>
         </w:tc>
@@ -1826,7 +1892,7 @@
               <w:rPr>
                 <w:lang w:val="fr-FR"/>
               </w:rPr>
-              <w:t>1540,00€</w:t>
+              <w:t>7040€</w:t>
             </w:r>
           </w:p>
         </w:tc>
@@ -1864,7 +1930,7 @@
               </w:numPr>
             </w:pPr>
             <w:r>
-              <w:t>Intégration des maquettes de page d'accueil pour les différentes versions d'eCollection selon les différents sites.</w:t>
+              <w:t>Traitement des retours de Mai suite à la MAJ de Mai</w:t>
             </w:r>
           </w:p>
           <w:p>
@@ -1875,7 +1941,7 @@
               </w:numPr>
             </w:pPr>
             <w:r>
-              <w:t>Création d'un système de génération d'excel pour import </w:t>
+              <w:t>Intégration des maquettes liées à la partie import</w:t>
             </w:r>
           </w:p>
           <w:p>
@@ -1886,7 +1952,7 @@
               </w:numPr>
             </w:pPr>
             <w:r>
-              <w:t>Mise à jour du module d'import avec modification de la base de données</w:t>
+              <w:t>Ajout de la fonction filtrage et maquettage des diverses pop-up modal</w:t>
             </w:r>
           </w:p>
           <w:p>
@@ -1897,7 +1963,7 @@
               </w:numPr>
             </w:pPr>
             <w:r>
-              <w:t>Traitement des retours de Mai suite à la MAJ de Mai</w:t>
+              <w:t>Amélioration de l'ergonomie des écrans de visualisation des données d'échantillon, corrections suite aux retours DBSupport</w:t>
             </w:r>
           </w:p>
           <w:p>
@@ -1908,7 +1974,7 @@
               </w:numPr>
             </w:pPr>
             <w:r>
-              <w:t>Intégration des maquettes des écrans de visualisation des données d'échantillon (phase 1)</w:t>
+              <w:t>Intégration des maquettes de visualisation en grille </w:t>
             </w:r>
           </w:p>
           <w:p>
@@ -1919,7 +1985,7 @@
               </w:numPr>
             </w:pPr>
             <w:r>
-              <w:t>Intégration des icones eCollection</w:t>
+              <w:t>Configuration des éléments de page d'accueil en fonction de l'instance</w:t>
             </w:r>
           </w:p>
           <w:p>
@@ -1944,6 +2010,39 @@
               <w:t>Vérification de la robustesse du système d'import selon la configuration, les types d'objets et les types d'import</w:t>
             </w:r>
           </w:p>
+          <w:p>
+            <w:pPr>
+              <w:numPr>
+                <w:ilvl w:val="0"/>
+                <w:numId w:val="47"/>
+              </w:numPr>
+            </w:pPr>
+            <w:r>
+              <w:t>Rédaction de documentation</w:t>
+            </w:r>
+          </w:p>
+          <w:p>
+            <w:pPr>
+              <w:numPr>
+                <w:ilvl w:val="0"/>
+                <w:numId w:val="47"/>
+              </w:numPr>
+            </w:pPr>
+            <w:r>
+              <w:t>Mise en place du bridge entre Formbuilder et Ecollection</w:t>
+            </w:r>
+          </w:p>
+          <w:p>
+            <w:pPr>
+              <w:numPr>
+                <w:ilvl w:val="0"/>
+                <w:numId w:val="47"/>
+              </w:numPr>
+            </w:pPr>
+            <w:r>
+              <w:t>Méthodes de suppression propres</w:t>
+            </w:r>
+          </w:p>
         </w:tc>
         <w:tc>
           <w:tcPr>
@@ -1958,7 +2057,7 @@
               <w:rPr>
                 <w:lang w:val="fr-FR"/>
               </w:rPr>
-              <w:t>7755,00€</w:t>
+              <w:t>10550€</w:t>
             </w:r>
           </w:p>
         </w:tc>
@@ -1996,7 +2095,7 @@
               </w:numPr>
             </w:pPr>
             <w:r>
-              <w:t>Corrections des maquettes suite aux retours pour la gestion des protocoles</w:t>
+              <w:t>Compléter la liste des modèles de caméra trappe et compléter le programme OCR avec tous les modèles.</w:t>
             </w:r>
           </w:p>
           <w:p>
@@ -2007,7 +2106,7 @@
               </w:numPr>
             </w:pPr>
             <w:r>
-              <w:t>Maquette de la page individuals pour intégrer la nouvelle grille avec pager</w:t>
+              <w:t>Intégration de l'outil de reconnaissance d’image dans EcoRelevé et le tester sur un batch de 1000 photographies.</w:t>
             </w:r>
           </w:p>
           <w:p>
@@ -2018,7 +2117,7 @@
               </w:numPr>
             </w:pPr>
             <w:r>
-              <w:t>Mise en place d'un pré-filtrage des données pour la page individus</w:t>
+              <w:t>Intégration du programme OCR dans EcoRelevé.</w:t>
             </w:r>
           </w:p>
         </w:tc>
@@ -2035,7 +2134,7 @@
               <w:rPr>
                 <w:lang w:val="fr-FR"/>
               </w:rPr>
-              <w:t>5470,00€</w:t>
+              <w:t>1320€</w:t>
             </w:r>
           </w:p>
         </w:tc>
@@ -2065,6 +2164,28 @@
           <w:p>
             <w:pPr/>
           </w:p>
+          <w:p>
+            <w:pPr>
+              <w:numPr>
+                <w:ilvl w:val="0"/>
+                <w:numId w:val="49"/>
+              </w:numPr>
+            </w:pPr>
+            <w:r>
+              <w:t>Mise en place du bridge entre Formbuilder et Ecollection</w:t>
+            </w:r>
+          </w:p>
+          <w:p>
+            <w:pPr>
+              <w:numPr>
+                <w:ilvl w:val="0"/>
+                <w:numId w:val="49"/>
+              </w:numPr>
+            </w:pPr>
+            <w:r>
+              <w:t>Autocomplete des paramètres issus de TParameters de TRACK</w:t>
+            </w:r>
+          </w:p>
         </w:tc>
         <w:tc>
           <w:tcPr>
@@ -2072,6 +2193,15 @@
           </w:tcPr>
           <w:p>
             <w:pPr/>
+          </w:p>
+          <w:p>
+            <w:pPr/>
+            <w:r>
+              <w:rPr>
+                <w:lang w:val="fr-FR"/>
+              </w:rPr>
+              <w:t>3060€</w:t>
+            </w:r>
           </w:p>
         </w:tc>
       </w:tr>
@@ -2104,22 +2234,55 @@
             <w:pPr>
               <w:numPr>
                 <w:ilvl w:val="0"/>
-                <w:numId w:val="49"/>
+                <w:numId w:val="50"/>
               </w:numPr>
             </w:pPr>
             <w:r>
-              <w:t>Corrections des maquettes de gestion des événements</w:t>
+              <w:t>Traitement des retours DBSupport</w:t>
             </w:r>
           </w:p>
           <w:p>
             <w:pPr>
               <w:numPr>
                 <w:ilvl w:val="0"/>
-                <w:numId w:val="49"/>
+                <w:numId w:val="50"/>
               </w:numPr>
             </w:pPr>
             <w:r>
-              <w:t>Traitement des retours DBSupport</w:t>
+              <w:t>Fusion des différentes branches de code : intégration (graphisme) et évènements</w:t>
+            </w:r>
+          </w:p>
+          <w:p>
+            <w:pPr>
+              <w:numPr>
+                <w:ilvl w:val="0"/>
+                <w:numId w:val="50"/>
+              </w:numPr>
+            </w:pPr>
+            <w:r>
+              <w:t>Historisation et restauration d'une position à une date donnée</w:t>
+            </w:r>
+          </w:p>
+          <w:p>
+            <w:pPr>
+              <w:numPr>
+                <w:ilvl w:val="0"/>
+                <w:numId w:val="50"/>
+              </w:numPr>
+            </w:pPr>
+            <w:r>
+              <w:t>Système d'application d'évènements en lot</w:t>
+            </w:r>
+          </w:p>
+          <w:p>
+            <w:pPr>
+              <w:numPr>
+                <w:ilvl w:val="0"/>
+                <w:numId w:val="50"/>
+              </w:numPr>
+            </w:pPr>
+            <w:r>
+              <w:t>Création d'une page d'association de type versus évènement</w:t>
             </w:r>
           </w:p>
         </w:tc>
@@ -2136,7 +2299,7 @@
               <w:rPr>
                 <w:lang w:val="fr-FR"/>
               </w:rPr>
-              <w:t>1015,00€</w:t>
+              <w:t>4820€</w:t>
             </w:r>
           </w:p>
         </w:tc>
@@ -2170,22 +2333,33 @@
             <w:pPr>
               <w:numPr>
                 <w:ilvl w:val="0"/>
-                <w:numId w:val="50"/>
+                <w:numId w:val="51"/>
               </w:numPr>
             </w:pPr>
             <w:r>
-              <w:t>Gestion du backlog et planification</w:t>
+              <w:t>Présentation de l'article sur la mesure d'oeuf par traitement d'image</w:t>
             </w:r>
           </w:p>
           <w:p>
             <w:pPr>
               <w:numPr>
                 <w:ilvl w:val="0"/>
-                <w:numId w:val="50"/>
+                <w:numId w:val="51"/>
               </w:numPr>
             </w:pPr>
             <w:r>
-              <w:t>Choix de la stratégie de la validation des forms</w:t>
+              <w:t>POC sur les droits d'utilisateur sur une application avec Traversal et Pyramid, pour une utilisation sur l'appli repro et les nouvelles applications</w:t>
+            </w:r>
+          </w:p>
+          <w:p>
+            <w:pPr>
+              <w:numPr>
+                <w:ilvl w:val="0"/>
+                <w:numId w:val="51"/>
+              </w:numPr>
+            </w:pPr>
+            <w:r>
+              <w:t>Gestion du backlog et planification</w:t>
             </w:r>
           </w:p>
         </w:tc>
@@ -2202,7 +2376,7 @@
               <w:rPr>
                 <w:lang w:val="fr-FR"/>
               </w:rPr>
-              <w:t>5700,00€</w:t>
+              <w:t>8125€</w:t>
             </w:r>
           </w:p>
         </w:tc>
@@ -2221,7 +2395,7 @@
               <w:rPr>
                 <w:lang w:val="fr-FR"/>
               </w:rPr>
-              <w:t>Reneco Data Centralization</w:t>
+              <w:t>TRACK</w:t>
             </w:r>
           </w:p>
         </w:tc>
@@ -2232,6 +2406,28 @@
           <w:p>
             <w:pPr/>
           </w:p>
+          <w:p>
+            <w:pPr>
+              <w:numPr>
+                <w:ilvl w:val="0"/>
+                <w:numId w:val="52"/>
+              </w:numPr>
+            </w:pPr>
+            <w:r>
+              <w:t>Répercussion de la centralisation des référentiels pour l'ensemble des instances TRACK</w:t>
+            </w:r>
+          </w:p>
+          <w:p>
+            <w:pPr>
+              <w:numPr>
+                <w:ilvl w:val="0"/>
+                <w:numId w:val="52"/>
+              </w:numPr>
+            </w:pPr>
+            <w:r>
+              <w:t>Export des colonnes dans l'ordre de TObs_Ordre</w:t>
+            </w:r>
+          </w:p>
         </w:tc>
         <w:tc>
           <w:tcPr>
@@ -2240,81 +2436,13 @@
           <w:p>
             <w:pPr/>
           </w:p>
-        </w:tc>
-      </w:tr>
-      <w:tr>
-        <w:tc>
-          <w:tcPr>
-            <w:tcW w:w="2310" w:type="dxa"/>
-          </w:tcPr>
           <w:p>
             <w:pPr/>
-          </w:p>
-          <w:p>
-            <w:pPr/>
             <w:r>
               <w:rPr>
                 <w:lang w:val="fr-FR"/>
               </w:rPr>
-              <w:t>TRACK</w:t>
-            </w:r>
-          </w:p>
-        </w:tc>
-        <w:tc>
-          <w:tcPr>
-            <w:tcW w:w="2310" w:type="dxa"/>
-          </w:tcPr>
-          <w:p>
-            <w:pPr/>
-          </w:p>
-          <w:p>
-            <w:pPr>
-              <w:numPr>
-                <w:ilvl w:val="0"/>
-                <w:numId w:val="51"/>
-              </w:numPr>
-            </w:pPr>
-            <w:r>
-              <w:t>Répercussion de la centralisation des référentiels [annulé]</w:t>
-            </w:r>
-          </w:p>
-          <w:p>
-            <w:pPr>
-              <w:numPr>
-                <w:ilvl w:val="0"/>
-                <w:numId w:val="51"/>
-              </w:numPr>
-            </w:pPr>
-            <w:r>
-              <w:t>Export des colonnes dans l'ordre de TObs_Ordre</w:t>
-            </w:r>
-          </w:p>
-          <w:p>
-            <w:pPr>
-              <w:numPr>
-                <w:ilvl w:val="0"/>
-                <w:numId w:val="51"/>
-              </w:numPr>
-            </w:pPr>
-            <w:r>
-              <w:t>Intégration du système de reconstruction d'un état à une date donnée pour la gestion des saisies et import, pour des protocoles avec importapressortie = 0</w:t>
-            </w:r>
-          </w:p>
-        </w:tc>
-        <w:tc>
-          <w:tcPr>
-            <w:tcW w:w="2310" w:type="dxa"/>
-          </w:tcPr>
-          <w:p>
-            <w:pPr/>
-          </w:p>
-          <w:p>
-            <w:pPr/>
-            <w:r>
-              <w:rPr>
-                <w:lang w:val="fr-FR"/>
-              </w:rPr>
-              <w:t>1230,0€</w:t>
+              <w:t>880€</w:t>
             </w:r>
           </w:p>
         </w:tc>
@@ -2447,7 +2575,7 @@
                 <w:szCs w:val="21"/>
                 <w:lang w:eastAsia="fr-FR"/>
               </w:rPr>
-              <w:t>24470,00</w:t>
+              <w:t>44155</w:t>
             </w:r>
             <w:r>
               <w:rPr>
@@ -2668,7 +2796,7 @@
       <w:proofErr w:type="spellStart"/>
       <w:proofErr w:type="spellEnd"/>
       <w:r>
-        <w:t>50330,00</w:t>
+        <w:t>70015</w:t>
       </w:r>
       <w:r>
         <w:t>€</w:t>
@@ -8102,6 +8230,119 @@
       </w:rPr>
     </w:lvl>
   </w:abstractNum>
+  <w:abstractNum w:abstractNumId="43">
+    <w:nsid w:val="46932C0C"/>
+    <w:multiLevelType w:val="hybridMultilevel"/>
+    <w:tmpl w:val="E7CC04EC"/>
+    <w:lvl w:ilvl="0" w:tplc="04090001">
+      <w:start w:val="1"/>
+      <w:numFmt w:val="bullet"/>
+      <w:lvlText w:val=""/>
+      <w:lvlJc w:val="left"/>
+      <w:pPr>
+        <w:ind w:left="360" w:hanging="360"/>
+      </w:pPr>
+      <w:rPr>
+        <w:rFonts w:ascii="Symbol" w:hAnsi="Symbol" w:hint="default"/>
+      </w:rPr>
+    </w:lvl>
+    <w:lvl w:ilvl="1" w:tplc="04090003" w:tentative="1">
+      <w:start w:val="1"/>
+      <w:numFmt w:val="bullet"/>
+      <w:lvlText w:val="o"/>
+      <w:lvlJc w:val="left"/>
+      <w:pPr>
+        <w:ind w:left="720" w:hanging="360"/>
+      </w:pPr>
+      <w:rPr>
+        <w:rFonts w:ascii="Courier New" w:hAnsi="Courier New" w:cs="Courier New" w:hint="default"/>
+      </w:rPr>
+    </w:lvl>
+    <w:lvl w:ilvl="2" w:tplc="04090005" w:tentative="1">
+      <w:start w:val="1"/>
+      <w:numFmt w:val="bullet"/>
+      <w:lvlText w:val=""/>
+      <w:lvlJc w:val="left"/>
+      <w:pPr>
+        <w:ind w:left="1080" w:hanging="360"/>
+      </w:pPr>
+      <w:rPr>
+        <w:rFonts w:ascii="Wingdings" w:hAnsi="Wingdings" w:hint="default"/>
+      </w:rPr>
+    </w:lvl>
+    <w:lvl w:ilvl="3" w:tplc="04090001" w:tentative="1">
+      <w:start w:val="1"/>
+      <w:numFmt w:val="bullet"/>
+      <w:lvlText w:val=""/>
+      <w:lvlJc w:val="left"/>
+      <w:pPr>
+        <w:ind w:left="1440" w:hanging="360"/>
+      </w:pPr>
+      <w:rPr>
+        <w:rFonts w:ascii="Symbol" w:hAnsi="Symbol" w:hint="default"/>
+      </w:rPr>
+    </w:lvl>
+    <w:lvl w:ilvl="4" w:tplc="04090003" w:tentative="1">
+      <w:start w:val="1"/>
+      <w:numFmt w:val="bullet"/>
+      <w:lvlText w:val="o"/>
+      <w:lvlJc w:val="left"/>
+      <w:pPr>
+        <w:ind w:left="1800" w:hanging="360"/>
+      </w:pPr>
+      <w:rPr>
+        <w:rFonts w:ascii="Courier New" w:hAnsi="Courier New" w:cs="Courier New" w:hint="default"/>
+      </w:rPr>
+    </w:lvl>
+    <w:lvl w:ilvl="5" w:tplc="04090005" w:tentative="1">
+      <w:start w:val="1"/>
+      <w:numFmt w:val="bullet"/>
+      <w:lvlText w:val=""/>
+      <w:lvlJc w:val="left"/>
+      <w:pPr>
+        <w:ind w:left="2160" w:hanging="360"/>
+      </w:pPr>
+      <w:rPr>
+        <w:rFonts w:ascii="Wingdings" w:hAnsi="Wingdings" w:hint="default"/>
+      </w:rPr>
+    </w:lvl>
+    <w:lvl w:ilvl="6" w:tplc="04090001" w:tentative="1">
+      <w:start w:val="1"/>
+      <w:numFmt w:val="bullet"/>
+      <w:lvlText w:val=""/>
+      <w:lvlJc w:val="left"/>
+      <w:pPr>
+        <w:ind w:left="2520" w:hanging="360"/>
+      </w:pPr>
+      <w:rPr>
+        <w:rFonts w:ascii="Symbol" w:hAnsi="Symbol" w:hint="default"/>
+      </w:rPr>
+    </w:lvl>
+    <w:lvl w:ilvl="7" w:tplc="04090003" w:tentative="1">
+      <w:start w:val="1"/>
+      <w:numFmt w:val="bullet"/>
+      <w:lvlText w:val="o"/>
+      <w:lvlJc w:val="left"/>
+      <w:pPr>
+        <w:ind w:left="2880" w:hanging="360"/>
+      </w:pPr>
+      <w:rPr>
+        <w:rFonts w:ascii="Courier New" w:hAnsi="Courier New" w:cs="Courier New" w:hint="default"/>
+      </w:rPr>
+    </w:lvl>
+    <w:lvl w:ilvl="8" w:tplc="04090005" w:tentative="1">
+      <w:start w:val="1"/>
+      <w:numFmt w:val="bullet"/>
+      <w:lvlText w:val=""/>
+      <w:lvlJc w:val="left"/>
+      <w:pPr>
+        <w:ind w:left="3240" w:hanging="360"/>
+      </w:pPr>
+      <w:rPr>
+        <w:rFonts w:ascii="Wingdings" w:hAnsi="Wingdings" w:hint="default"/>
+      </w:rPr>
+    </w:lvl>
+  </w:abstractNum>
   <w:num w:numId="1">
     <w:abstractNumId w:val="5"/>
   </w:num>
@@ -8305,6 +8546,12 @@
   </w:num>
   <w:num w:numId="51">
     <w:abstractNumId w:val="42"/>
+    <w:lvlOverride w:ilvl="0">
+      <w:startOverride w:val="1"/>
+    </w:lvlOverride>
+  </w:num>
+  <w:num w:numId="52">
+    <w:abstractNumId w:val="43"/>
     <w:lvlOverride w:ilvl="0">
       <w:startOverride w:val="1"/>
     </w:lvlOverride>

</xml_diff>

<commit_message>
adaptation pour le control des initial + modification modal
</commit_message>
<xml_diff>
--- a/WebApplication4/Content/Devis2018_6/Devis_All_NS_Reneco_2018_8.docx
+++ b/WebApplication4/Content/Devis2018_6/Devis_All_NS_Reneco_2018_8.docx
@@ -850,7 +850,7 @@
                 <w:szCs w:val="16"/>
                 <w:lang w:val="fr-FR"/>
               </w:rPr>
-              <w:t>03/07/2018</w:t>
+              <w:t>04/07/2018</w:t>
             </w:r>
           </w:p>
         </w:tc>
@@ -970,7 +970,7 @@
                 <w:szCs w:val="16"/>
                 <w:lang w:val="fr-FR"/>
               </w:rPr>
-              <w:t>03/07/2018</w:t>
+              <w:t>04/07/2018</w:t>
             </w:r>
           </w:p>
         </w:tc>
@@ -1754,29 +1754,7 @@
               </w:numPr>
             </w:pPr>
             <w:r>
-              <w:t>Optimisation des wireframes existants et mise en place du design de l'application.</w:t>
-            </w:r>
-          </w:p>
-          <w:p>
-            <w:pPr>
-              <w:numPr>
-                <w:ilvl w:val="0"/>
-                <w:numId w:val="45"/>
-              </w:numPr>
-            </w:pPr>
-            <w:r>
-              <w:t>Extraction des règles depuis l'outil ACCESS et transposition(phase1)</w:t>
-            </w:r>
-          </w:p>
-          <w:p>
-            <w:pPr>
-              <w:numPr>
-                <w:ilvl w:val="0"/>
-                <w:numId w:val="45"/>
-              </w:numPr>
-            </w:pPr>
-            <w:r>
-              <w:t>Classification des règles en fonction des dépendances de tables pour l'étape d'attribution</w:t>
+              <w:t>Amélioration des maquettes existantes de l'outil repro (phase 1)</w:t>
             </w:r>
           </w:p>
         </w:tc>
@@ -1793,7 +1771,7 @@
               <w:rPr>
                 <w:lang w:val="fr-FR"/>
               </w:rPr>
-              <w:t>8360€</w:t>
+              <w:t>1760€</w:t>
             </w:r>
           </w:p>
         </w:tc>
@@ -1831,51 +1809,7 @@
               </w:numPr>
             </w:pPr>
             <w:r>
-              <w:t>Communication entre le Raspberry Pi et TRACK : préparation des fichiers pour la pesée.</w:t>
-            </w:r>
-          </w:p>
-          <w:p>
-            <w:pPr>
-              <w:numPr>
-                <w:ilvl w:val="0"/>
-                <w:numId w:val="46"/>
-              </w:numPr>
-            </w:pPr>
-            <w:r>
               <w:t>Recherche de matériel intégré pour la balance connectée</w:t>
-            </w:r>
-          </w:p>
-          <w:p>
-            <w:pPr>
-              <w:numPr>
-                <w:ilvl w:val="0"/>
-                <w:numId w:val="46"/>
-              </w:numPr>
-            </w:pPr>
-            <w:r>
-              <w:t>Modification logicielle </w:t>
-            </w:r>
-          </w:p>
-          <w:p>
-            <w:pPr>
-              <w:numPr>
-                <w:ilvl w:val="0"/>
-                <w:numId w:val="46"/>
-              </w:numPr>
-            </w:pPr>
-            <w:r>
-              <w:t>Communication entre le Raspberry Pi et TRACK : récupération des fichiers pour la pesée.</w:t>
-            </w:r>
-          </w:p>
-          <w:p>
-            <w:pPr>
-              <w:numPr>
-                <w:ilvl w:val="0"/>
-                <w:numId w:val="46"/>
-              </w:numPr>
-            </w:pPr>
-            <w:r>
-              <w:t>Assemblage et configuration des nouveaux matériels</w:t>
             </w:r>
           </w:p>
         </w:tc>
@@ -1892,7 +1826,7 @@
               <w:rPr>
                 <w:lang w:val="fr-FR"/>
               </w:rPr>
-              <w:t>7040€</w:t>
+              <w:t>1540€</w:t>
             </w:r>
           </w:p>
         </w:tc>
@@ -1930,7 +1864,7 @@
               </w:numPr>
             </w:pPr>
             <w:r>
-              <w:t>Traitement des retours de Mai suite à la MAJ de Mai</w:t>
+              <w:t>Intégration des maquettes de page d'accueil pour les différentes versions d'eCollection selon les différents sites.</w:t>
             </w:r>
           </w:p>
           <w:p>
@@ -1941,7 +1875,7 @@
               </w:numPr>
             </w:pPr>
             <w:r>
-              <w:t>Intégration des maquettes liées à la partie import</w:t>
+              <w:t>Création d'un système de génération d'excel pour import </w:t>
             </w:r>
           </w:p>
           <w:p>
@@ -1952,7 +1886,7 @@
               </w:numPr>
             </w:pPr>
             <w:r>
-              <w:t>Ajout de la fonction filtrage et maquettage des diverses pop-up modal</w:t>
+              <w:t>Mise à jour du module d'import avec modification de la base de données</w:t>
             </w:r>
           </w:p>
           <w:p>
@@ -1963,7 +1897,7 @@
               </w:numPr>
             </w:pPr>
             <w:r>
-              <w:t>Amélioration de l'ergonomie des écrans de visualisation des données d'échantillon, corrections suite aux retours DBSupport</w:t>
+              <w:t>Intégration des maquettes des écrans de visualisation des données d'échantillon (phase 1)</w:t>
             </w:r>
           </w:p>
           <w:p>
@@ -1974,7 +1908,7 @@
               </w:numPr>
             </w:pPr>
             <w:r>
-              <w:t>Intégration des maquettes de visualisation en grille </w:t>
+              <w:t>Traitement des retours de Mai suite à la MAJ de Mai</w:t>
             </w:r>
           </w:p>
           <w:p>
@@ -1985,7 +1919,7 @@
               </w:numPr>
             </w:pPr>
             <w:r>
-              <w:t>Configuration des éléments de page d'accueil en fonction de l'instance</w:t>
+              <w:t>Intégration des icones eCollection</w:t>
             </w:r>
           </w:p>
           <w:p>
@@ -2008,39 +1942,6 @@
             </w:pPr>
             <w:r>
               <w:t>Vérification de la robustesse du système d'import selon la configuration, les types d'objets et les types d'import</w:t>
-            </w:r>
-          </w:p>
-          <w:p>
-            <w:pPr>
-              <w:numPr>
-                <w:ilvl w:val="0"/>
-                <w:numId w:val="47"/>
-              </w:numPr>
-            </w:pPr>
-            <w:r>
-              <w:t>Rédaction de documentation</w:t>
-            </w:r>
-          </w:p>
-          <w:p>
-            <w:pPr>
-              <w:numPr>
-                <w:ilvl w:val="0"/>
-                <w:numId w:val="47"/>
-              </w:numPr>
-            </w:pPr>
-            <w:r>
-              <w:t>Mise en place du bridge entre Formbuilder et Ecollection</w:t>
-            </w:r>
-          </w:p>
-          <w:p>
-            <w:pPr>
-              <w:numPr>
-                <w:ilvl w:val="0"/>
-                <w:numId w:val="47"/>
-              </w:numPr>
-            </w:pPr>
-            <w:r>
-              <w:t>Méthodes de suppression propres</w:t>
             </w:r>
           </w:p>
         </w:tc>
@@ -2057,7 +1958,7 @@
               <w:rPr>
                 <w:lang w:val="fr-FR"/>
               </w:rPr>
-              <w:t>10550€</w:t>
+              <w:t>7755€</w:t>
             </w:r>
           </w:p>
         </w:tc>
@@ -2095,7 +1996,7 @@
               </w:numPr>
             </w:pPr>
             <w:r>
-              <w:t>Compléter la liste des modèles de caméra trappe et compléter le programme OCR avec tous les modèles.</w:t>
+              <w:t>Corrections des maquettes suite aux retours pour la gestion des protocoles</w:t>
             </w:r>
           </w:p>
           <w:p>
@@ -2106,7 +2007,7 @@
               </w:numPr>
             </w:pPr>
             <w:r>
-              <w:t>Intégration de l'outil de reconnaissance d’image dans EcoRelevé et le tester sur un batch de 1000 photographies.</w:t>
+              <w:t>Maquette de la page individuals pour intégrer la nouvelle grille avec pager</w:t>
             </w:r>
           </w:p>
           <w:p>
@@ -2117,7 +2018,7 @@
               </w:numPr>
             </w:pPr>
             <w:r>
-              <w:t>Intégration du programme OCR dans EcoRelevé.</w:t>
+              <w:t>Mise en place d'un pré-filtrage des données pour la page individus</w:t>
             </w:r>
           </w:p>
         </w:tc>
@@ -2134,7 +2035,7 @@
               <w:rPr>
                 <w:lang w:val="fr-FR"/>
               </w:rPr>
-              <w:t>1320€</w:t>
+              <w:t>5470€</w:t>
             </w:r>
           </w:p>
         </w:tc>
@@ -2153,7 +2054,7 @@
               <w:rPr>
                 <w:lang w:val="fr-FR"/>
               </w:rPr>
-              <w:t>FormBuilder</w:t>
+              <w:t>Positions</w:t>
             </w:r>
           </w:p>
         </w:tc>
@@ -2172,7 +2073,7 @@
               </w:numPr>
             </w:pPr>
             <w:r>
-              <w:t>Mise en place du bridge entre Formbuilder et Ecollection</w:t>
+              <w:t>Corrections des maquettes de gestion des événements</w:t>
             </w:r>
           </w:p>
           <w:p>
@@ -2183,7 +2084,7 @@
               </w:numPr>
             </w:pPr>
             <w:r>
-              <w:t>Autocomplete des paramètres issus de TParameters de TRACK</w:t>
+              <w:t>Traitement des retours DBSupport</w:t>
             </w:r>
           </w:p>
         </w:tc>
@@ -2200,7 +2101,7 @@
               <w:rPr>
                 <w:lang w:val="fr-FR"/>
               </w:rPr>
-              <w:t>3060€</w:t>
+              <w:t>1015€</w:t>
             </w:r>
           </w:p>
         </w:tc>
@@ -2219,7 +2120,7 @@
               <w:rPr>
                 <w:lang w:val="fr-FR"/>
               </w:rPr>
-              <w:t>Positions</w:t>
+              <w:t>Reneco Apps</w:t>
             </w:r>
           </w:p>
         </w:tc>
@@ -2238,7 +2139,7 @@
               </w:numPr>
             </w:pPr>
             <w:r>
-              <w:t>Traitement des retours DBSupport</w:t>
+              <w:t>Gestion du backlog et planification</w:t>
             </w:r>
           </w:p>
           <w:p>
@@ -2249,40 +2150,7 @@
               </w:numPr>
             </w:pPr>
             <w:r>
-              <w:t>Fusion des différentes branches de code : intégration (graphisme) et évènements</w:t>
-            </w:r>
-          </w:p>
-          <w:p>
-            <w:pPr>
-              <w:numPr>
-                <w:ilvl w:val="0"/>
-                <w:numId w:val="50"/>
-              </w:numPr>
-            </w:pPr>
-            <w:r>
-              <w:t>Historisation et restauration d'une position à une date donnée</w:t>
-            </w:r>
-          </w:p>
-          <w:p>
-            <w:pPr>
-              <w:numPr>
-                <w:ilvl w:val="0"/>
-                <w:numId w:val="50"/>
-              </w:numPr>
-            </w:pPr>
-            <w:r>
-              <w:t>Système d'application d'évènements en lot</w:t>
-            </w:r>
-          </w:p>
-          <w:p>
-            <w:pPr>
-              <w:numPr>
-                <w:ilvl w:val="0"/>
-                <w:numId w:val="50"/>
-              </w:numPr>
-            </w:pPr>
-            <w:r>
-              <w:t>Création d'une page d'association de type versus évènement</w:t>
+              <w:t>Choix de la stratégie de la validation des forms</w:t>
             </w:r>
           </w:p>
         </w:tc>
@@ -2299,7 +2167,7 @@
               <w:rPr>
                 <w:lang w:val="fr-FR"/>
               </w:rPr>
-              <w:t>4820€</w:t>
+              <w:t>5700€</w:t>
             </w:r>
           </w:p>
         </w:tc>
@@ -2318,7 +2186,7 @@
               <w:rPr>
                 <w:lang w:val="fr-FR"/>
               </w:rPr>
-              <w:t>Reneco Apps</w:t>
+              <w:t>TRACK</w:t>
             </w:r>
           </w:p>
         </w:tc>
@@ -2337,7 +2205,7 @@
               </w:numPr>
             </w:pPr>
             <w:r>
-              <w:t>Présentation de l'article sur la mesure d'oeuf par traitement d'image</w:t>
+              <w:t>Répercussion de la centralisation des référentiels [annulé]</w:t>
             </w:r>
           </w:p>
           <w:p>
@@ -2348,7 +2216,7 @@
               </w:numPr>
             </w:pPr>
             <w:r>
-              <w:t>POC sur les droits d'utilisateur sur une application avec Traversal et Pyramid, pour une utilisation sur l'appli repro et les nouvelles applications</w:t>
+              <w:t>Export des colonnes dans l'ordre de TObs_Ordre</w:t>
             </w:r>
           </w:p>
           <w:p>
@@ -2359,7 +2227,7 @@
               </w:numPr>
             </w:pPr>
             <w:r>
-              <w:t>Gestion du backlog et planification</w:t>
+              <w:t>Intégration du système de reconstruction d'un état à une date donnée pour la gestion des saisies et import, pour des protocoles avec importapressortie = 0</w:t>
             </w:r>
           </w:p>
         </w:tc>
@@ -2376,73 +2244,7 @@
               <w:rPr>
                 <w:lang w:val="fr-FR"/>
               </w:rPr>
-              <w:t>8125€</w:t>
-            </w:r>
-          </w:p>
-        </w:tc>
-      </w:tr>
-      <w:tr>
-        <w:tc>
-          <w:tcPr>
-            <w:tcW w:w="2310" w:type="dxa"/>
-          </w:tcPr>
-          <w:p>
-            <w:pPr/>
-          </w:p>
-          <w:p>
-            <w:pPr/>
-            <w:r>
-              <w:rPr>
-                <w:lang w:val="fr-FR"/>
-              </w:rPr>
-              <w:t>TRACK</w:t>
-            </w:r>
-          </w:p>
-        </w:tc>
-        <w:tc>
-          <w:tcPr>
-            <w:tcW w:w="2310" w:type="dxa"/>
-          </w:tcPr>
-          <w:p>
-            <w:pPr/>
-          </w:p>
-          <w:p>
-            <w:pPr>
-              <w:numPr>
-                <w:ilvl w:val="0"/>
-                <w:numId w:val="52"/>
-              </w:numPr>
-            </w:pPr>
-            <w:r>
-              <w:t>Répercussion de la centralisation des référentiels pour l'ensemble des instances TRACK</w:t>
-            </w:r>
-          </w:p>
-          <w:p>
-            <w:pPr>
-              <w:numPr>
-                <w:ilvl w:val="0"/>
-                <w:numId w:val="52"/>
-              </w:numPr>
-            </w:pPr>
-            <w:r>
-              <w:t>Export des colonnes dans l'ordre de TObs_Ordre</w:t>
-            </w:r>
-          </w:p>
-        </w:tc>
-        <w:tc>
-          <w:tcPr>
-            <w:tcW w:w="2310" w:type="dxa"/>
-          </w:tcPr>
-          <w:p>
-            <w:pPr/>
-          </w:p>
-          <w:p>
-            <w:pPr/>
-            <w:r>
-              <w:rPr>
-                <w:lang w:val="fr-FR"/>
-              </w:rPr>
-              <w:t>880€</w:t>
+              <w:t>1230€</w:t>
             </w:r>
           </w:p>
         </w:tc>
@@ -2575,7 +2377,7 @@
                 <w:szCs w:val="21"/>
                 <w:lang w:eastAsia="fr-FR"/>
               </w:rPr>
-              <w:t>44155</w:t>
+              <w:t>24470</w:t>
             </w:r>
             <w:r>
               <w:rPr>
@@ -2796,7 +2598,7 @@
       <w:proofErr w:type="spellStart"/>
       <w:proofErr w:type="spellEnd"/>
       <w:r>
-        <w:t>70015</w:t>
+        <w:t>50330</w:t>
       </w:r>
       <w:r>
         <w:t>€</w:t>
@@ -8230,119 +8032,6 @@
       </w:rPr>
     </w:lvl>
   </w:abstractNum>
-  <w:abstractNum w:abstractNumId="43">
-    <w:nsid w:val="46932C0C"/>
-    <w:multiLevelType w:val="hybridMultilevel"/>
-    <w:tmpl w:val="E7CC04EC"/>
-    <w:lvl w:ilvl="0" w:tplc="04090001">
-      <w:start w:val="1"/>
-      <w:numFmt w:val="bullet"/>
-      <w:lvlText w:val=""/>
-      <w:lvlJc w:val="left"/>
-      <w:pPr>
-        <w:ind w:left="360" w:hanging="360"/>
-      </w:pPr>
-      <w:rPr>
-        <w:rFonts w:ascii="Symbol" w:hAnsi="Symbol" w:hint="default"/>
-      </w:rPr>
-    </w:lvl>
-    <w:lvl w:ilvl="1" w:tplc="04090003" w:tentative="1">
-      <w:start w:val="1"/>
-      <w:numFmt w:val="bullet"/>
-      <w:lvlText w:val="o"/>
-      <w:lvlJc w:val="left"/>
-      <w:pPr>
-        <w:ind w:left="720" w:hanging="360"/>
-      </w:pPr>
-      <w:rPr>
-        <w:rFonts w:ascii="Courier New" w:hAnsi="Courier New" w:cs="Courier New" w:hint="default"/>
-      </w:rPr>
-    </w:lvl>
-    <w:lvl w:ilvl="2" w:tplc="04090005" w:tentative="1">
-      <w:start w:val="1"/>
-      <w:numFmt w:val="bullet"/>
-      <w:lvlText w:val=""/>
-      <w:lvlJc w:val="left"/>
-      <w:pPr>
-        <w:ind w:left="1080" w:hanging="360"/>
-      </w:pPr>
-      <w:rPr>
-        <w:rFonts w:ascii="Wingdings" w:hAnsi="Wingdings" w:hint="default"/>
-      </w:rPr>
-    </w:lvl>
-    <w:lvl w:ilvl="3" w:tplc="04090001" w:tentative="1">
-      <w:start w:val="1"/>
-      <w:numFmt w:val="bullet"/>
-      <w:lvlText w:val=""/>
-      <w:lvlJc w:val="left"/>
-      <w:pPr>
-        <w:ind w:left="1440" w:hanging="360"/>
-      </w:pPr>
-      <w:rPr>
-        <w:rFonts w:ascii="Symbol" w:hAnsi="Symbol" w:hint="default"/>
-      </w:rPr>
-    </w:lvl>
-    <w:lvl w:ilvl="4" w:tplc="04090003" w:tentative="1">
-      <w:start w:val="1"/>
-      <w:numFmt w:val="bullet"/>
-      <w:lvlText w:val="o"/>
-      <w:lvlJc w:val="left"/>
-      <w:pPr>
-        <w:ind w:left="1800" w:hanging="360"/>
-      </w:pPr>
-      <w:rPr>
-        <w:rFonts w:ascii="Courier New" w:hAnsi="Courier New" w:cs="Courier New" w:hint="default"/>
-      </w:rPr>
-    </w:lvl>
-    <w:lvl w:ilvl="5" w:tplc="04090005" w:tentative="1">
-      <w:start w:val="1"/>
-      <w:numFmt w:val="bullet"/>
-      <w:lvlText w:val=""/>
-      <w:lvlJc w:val="left"/>
-      <w:pPr>
-        <w:ind w:left="2160" w:hanging="360"/>
-      </w:pPr>
-      <w:rPr>
-        <w:rFonts w:ascii="Wingdings" w:hAnsi="Wingdings" w:hint="default"/>
-      </w:rPr>
-    </w:lvl>
-    <w:lvl w:ilvl="6" w:tplc="04090001" w:tentative="1">
-      <w:start w:val="1"/>
-      <w:numFmt w:val="bullet"/>
-      <w:lvlText w:val=""/>
-      <w:lvlJc w:val="left"/>
-      <w:pPr>
-        <w:ind w:left="2520" w:hanging="360"/>
-      </w:pPr>
-      <w:rPr>
-        <w:rFonts w:ascii="Symbol" w:hAnsi="Symbol" w:hint="default"/>
-      </w:rPr>
-    </w:lvl>
-    <w:lvl w:ilvl="7" w:tplc="04090003" w:tentative="1">
-      <w:start w:val="1"/>
-      <w:numFmt w:val="bullet"/>
-      <w:lvlText w:val="o"/>
-      <w:lvlJc w:val="left"/>
-      <w:pPr>
-        <w:ind w:left="2880" w:hanging="360"/>
-      </w:pPr>
-      <w:rPr>
-        <w:rFonts w:ascii="Courier New" w:hAnsi="Courier New" w:cs="Courier New" w:hint="default"/>
-      </w:rPr>
-    </w:lvl>
-    <w:lvl w:ilvl="8" w:tplc="04090005" w:tentative="1">
-      <w:start w:val="1"/>
-      <w:numFmt w:val="bullet"/>
-      <w:lvlText w:val=""/>
-      <w:lvlJc w:val="left"/>
-      <w:pPr>
-        <w:ind w:left="3240" w:hanging="360"/>
-      </w:pPr>
-      <w:rPr>
-        <w:rFonts w:ascii="Wingdings" w:hAnsi="Wingdings" w:hint="default"/>
-      </w:rPr>
-    </w:lvl>
-  </w:abstractNum>
   <w:num w:numId="1">
     <w:abstractNumId w:val="5"/>
   </w:num>
@@ -8546,12 +8235,6 @@
   </w:num>
   <w:num w:numId="51">
     <w:abstractNumId w:val="42"/>
-    <w:lvlOverride w:ilvl="0">
-      <w:startOverride w:val="1"/>
-    </w:lvlOverride>
-  </w:num>
-  <w:num w:numId="52">
-    <w:abstractNumId w:val="43"/>
     <w:lvlOverride w:ilvl="0">
       <w:startOverride w:val="1"/>
     </w:lvlOverride>

</xml_diff>

<commit_message>
adaptation du processus pour ajout du processus de control des initial sour forme de fonction
</commit_message>
<xml_diff>
--- a/WebApplication4/Content/Devis2018_6/Devis_All_NS_Reneco_2018_8.docx
+++ b/WebApplication4/Content/Devis2018_6/Devis_All_NS_Reneco_2018_8.docx
@@ -850,7 +850,7 @@
                 <w:szCs w:val="16"/>
                 <w:lang w:val="fr-FR"/>
               </w:rPr>
-              <w:t>04/07/2018</w:t>
+              <w:t>05/07/2018</w:t>
             </w:r>
           </w:p>
         </w:tc>
@@ -970,7 +970,7 @@
                 <w:szCs w:val="16"/>
                 <w:lang w:val="fr-FR"/>
               </w:rPr>
-              <w:t>04/07/2018</w:t>
+              <w:t>05/07/2018</w:t>
             </w:r>
           </w:p>
         </w:tc>
@@ -1754,7 +1754,29 @@
               </w:numPr>
             </w:pPr>
             <w:r>
-              <w:t>Amélioration des maquettes existantes de l'outil repro (phase 1)</w:t>
+              <w:t>Optimisation des wireframes existants et mise en place du design de l'application.</w:t>
+            </w:r>
+          </w:p>
+          <w:p>
+            <w:pPr>
+              <w:numPr>
+                <w:ilvl w:val="0"/>
+                <w:numId w:val="45"/>
+              </w:numPr>
+            </w:pPr>
+            <w:r>
+              <w:t>Extraction des règles depuis l'outil ACCESS et transposition(phase1)</w:t>
+            </w:r>
+          </w:p>
+          <w:p>
+            <w:pPr>
+              <w:numPr>
+                <w:ilvl w:val="0"/>
+                <w:numId w:val="45"/>
+              </w:numPr>
+            </w:pPr>
+            <w:r>
+              <w:t>Classification des règles en fonction des dépendances de tables pour l'étape d'attribution</w:t>
             </w:r>
           </w:p>
         </w:tc>
@@ -1771,7 +1793,7 @@
               <w:rPr>
                 <w:lang w:val="fr-FR"/>
               </w:rPr>
-              <w:t>1760€</w:t>
+              <w:t>8360€</w:t>
             </w:r>
           </w:p>
         </w:tc>
@@ -1809,7 +1831,51 @@
               </w:numPr>
             </w:pPr>
             <w:r>
+              <w:t>Communication entre le Raspberry Pi et TRACK : préparation des fichiers pour la pesée.</w:t>
+            </w:r>
+          </w:p>
+          <w:p>
+            <w:pPr>
+              <w:numPr>
+                <w:ilvl w:val="0"/>
+                <w:numId w:val="46"/>
+              </w:numPr>
+            </w:pPr>
+            <w:r>
               <w:t>Recherche de matériel intégré pour la balance connectée</w:t>
+            </w:r>
+          </w:p>
+          <w:p>
+            <w:pPr>
+              <w:numPr>
+                <w:ilvl w:val="0"/>
+                <w:numId w:val="46"/>
+              </w:numPr>
+            </w:pPr>
+            <w:r>
+              <w:t>Modification logicielle </w:t>
+            </w:r>
+          </w:p>
+          <w:p>
+            <w:pPr>
+              <w:numPr>
+                <w:ilvl w:val="0"/>
+                <w:numId w:val="46"/>
+              </w:numPr>
+            </w:pPr>
+            <w:r>
+              <w:t>Communication entre le Raspberry Pi et TRACK : récupération des fichiers pour la pesée.</w:t>
+            </w:r>
+          </w:p>
+          <w:p>
+            <w:pPr>
+              <w:numPr>
+                <w:ilvl w:val="0"/>
+                <w:numId w:val="46"/>
+              </w:numPr>
+            </w:pPr>
+            <w:r>
+              <w:t>Assemblage et configuration des nouveaux matériels</w:t>
             </w:r>
           </w:p>
         </w:tc>
@@ -1826,7 +1892,7 @@
               <w:rPr>
                 <w:lang w:val="fr-FR"/>
               </w:rPr>
-              <w:t>1540€</w:t>
+              <w:t>7040€</w:t>
             </w:r>
           </w:p>
         </w:tc>
@@ -1864,7 +1930,7 @@
               </w:numPr>
             </w:pPr>
             <w:r>
-              <w:t>Intégration des maquettes de page d'accueil pour les différentes versions d'eCollection selon les différents sites.</w:t>
+              <w:t>Traitement des retours de Mai suite à la MAJ de Mai</w:t>
             </w:r>
           </w:p>
           <w:p>
@@ -1875,7 +1941,7 @@
               </w:numPr>
             </w:pPr>
             <w:r>
-              <w:t>Création d'un système de génération d'excel pour import </w:t>
+              <w:t>Intégration des maquettes liées à la partie import</w:t>
             </w:r>
           </w:p>
           <w:p>
@@ -1886,7 +1952,7 @@
               </w:numPr>
             </w:pPr>
             <w:r>
-              <w:t>Mise à jour du module d'import avec modification de la base de données</w:t>
+              <w:t>Ajout de la fonction filtrage et maquettage des diverses pop-up modal</w:t>
             </w:r>
           </w:p>
           <w:p>
@@ -1897,7 +1963,7 @@
               </w:numPr>
             </w:pPr>
             <w:r>
-              <w:t>Intégration des maquettes des écrans de visualisation des données d'échantillon (phase 1)</w:t>
+              <w:t>Amélioration de l'ergonomie des écrans de visualisation des données d'échantillon, corrections suite aux retours DBSupport</w:t>
             </w:r>
           </w:p>
           <w:p>
@@ -1908,7 +1974,7 @@
               </w:numPr>
             </w:pPr>
             <w:r>
-              <w:t>Traitement des retours de Mai suite à la MAJ de Mai</w:t>
+              <w:t>Intégration des maquettes de visualisation en grille </w:t>
             </w:r>
           </w:p>
           <w:p>
@@ -1919,7 +1985,7 @@
               </w:numPr>
             </w:pPr>
             <w:r>
-              <w:t>Intégration des icones eCollection</w:t>
+              <w:t>Configuration des éléments de page d'accueil en fonction de l'instance</w:t>
             </w:r>
           </w:p>
           <w:p>
@@ -1944,6 +2010,39 @@
               <w:t>Vérification de la robustesse du système d'import selon la configuration, les types d'objets et les types d'import</w:t>
             </w:r>
           </w:p>
+          <w:p>
+            <w:pPr>
+              <w:numPr>
+                <w:ilvl w:val="0"/>
+                <w:numId w:val="47"/>
+              </w:numPr>
+            </w:pPr>
+            <w:r>
+              <w:t>Rédaction de documentation</w:t>
+            </w:r>
+          </w:p>
+          <w:p>
+            <w:pPr>
+              <w:numPr>
+                <w:ilvl w:val="0"/>
+                <w:numId w:val="47"/>
+              </w:numPr>
+            </w:pPr>
+            <w:r>
+              <w:t>Mise en place du bridge entre Formbuilder et Ecollection</w:t>
+            </w:r>
+          </w:p>
+          <w:p>
+            <w:pPr>
+              <w:numPr>
+                <w:ilvl w:val="0"/>
+                <w:numId w:val="47"/>
+              </w:numPr>
+            </w:pPr>
+            <w:r>
+              <w:t>Méthodes de suppression propres</w:t>
+            </w:r>
+          </w:p>
         </w:tc>
         <w:tc>
           <w:tcPr>
@@ -1958,7 +2057,7 @@
               <w:rPr>
                 <w:lang w:val="fr-FR"/>
               </w:rPr>
-              <w:t>7755€</w:t>
+              <w:t>10550€</w:t>
             </w:r>
           </w:p>
         </w:tc>
@@ -1996,7 +2095,7 @@
               </w:numPr>
             </w:pPr>
             <w:r>
-              <w:t>Corrections des maquettes suite aux retours pour la gestion des protocoles</w:t>
+              <w:t>Compléter la liste des modèles de caméra trappe et compléter le programme OCR avec tous les modèles.</w:t>
             </w:r>
           </w:p>
           <w:p>
@@ -2007,7 +2106,7 @@
               </w:numPr>
             </w:pPr>
             <w:r>
-              <w:t>Maquette de la page individuals pour intégrer la nouvelle grille avec pager</w:t>
+              <w:t>Intégration de l'outil de reconnaissance d’image dans EcoRelevé et le tester sur un batch de 1000 photographies.</w:t>
             </w:r>
           </w:p>
           <w:p>
@@ -2018,7 +2117,7 @@
               </w:numPr>
             </w:pPr>
             <w:r>
-              <w:t>Mise en place d'un pré-filtrage des données pour la page individus</w:t>
+              <w:t>Intégration du programme OCR dans EcoRelevé.</w:t>
             </w:r>
           </w:p>
         </w:tc>
@@ -2035,7 +2134,7 @@
               <w:rPr>
                 <w:lang w:val="fr-FR"/>
               </w:rPr>
-              <w:t>5470€</w:t>
+              <w:t>1320€</w:t>
             </w:r>
           </w:p>
         </w:tc>
@@ -2054,7 +2153,7 @@
               <w:rPr>
                 <w:lang w:val="fr-FR"/>
               </w:rPr>
-              <w:t>Positions</w:t>
+              <w:t>FormBuilder</w:t>
             </w:r>
           </w:p>
         </w:tc>
@@ -2073,7 +2172,7 @@
               </w:numPr>
             </w:pPr>
             <w:r>
-              <w:t>Corrections des maquettes de gestion des événements</w:t>
+              <w:t>Mise en place du bridge entre Formbuilder et Ecollection</w:t>
             </w:r>
           </w:p>
           <w:p>
@@ -2084,7 +2183,7 @@
               </w:numPr>
             </w:pPr>
             <w:r>
-              <w:t>Traitement des retours DBSupport</w:t>
+              <w:t>Autocomplete des paramètres issus de TParameters de TRACK</w:t>
             </w:r>
           </w:p>
         </w:tc>
@@ -2101,7 +2200,7 @@
               <w:rPr>
                 <w:lang w:val="fr-FR"/>
               </w:rPr>
-              <w:t>1015€</w:t>
+              <w:t>3060€</w:t>
             </w:r>
           </w:p>
         </w:tc>
@@ -2120,7 +2219,7 @@
               <w:rPr>
                 <w:lang w:val="fr-FR"/>
               </w:rPr>
-              <w:t>Reneco Apps</w:t>
+              <w:t>Positions</w:t>
             </w:r>
           </w:p>
         </w:tc>
@@ -2139,7 +2238,7 @@
               </w:numPr>
             </w:pPr>
             <w:r>
-              <w:t>Gestion du backlog et planification</w:t>
+              <w:t>Traitement des retours DBSupport</w:t>
             </w:r>
           </w:p>
           <w:p>
@@ -2150,7 +2249,40 @@
               </w:numPr>
             </w:pPr>
             <w:r>
-              <w:t>Choix de la stratégie de la validation des forms</w:t>
+              <w:t>Fusion des différentes branches de code : intégration (graphisme) et évènements</w:t>
+            </w:r>
+          </w:p>
+          <w:p>
+            <w:pPr>
+              <w:numPr>
+                <w:ilvl w:val="0"/>
+                <w:numId w:val="50"/>
+              </w:numPr>
+            </w:pPr>
+            <w:r>
+              <w:t>Historisation et restauration d'une position à une date donnée</w:t>
+            </w:r>
+          </w:p>
+          <w:p>
+            <w:pPr>
+              <w:numPr>
+                <w:ilvl w:val="0"/>
+                <w:numId w:val="50"/>
+              </w:numPr>
+            </w:pPr>
+            <w:r>
+              <w:t>Système d'application d'évènements en lot</w:t>
+            </w:r>
+          </w:p>
+          <w:p>
+            <w:pPr>
+              <w:numPr>
+                <w:ilvl w:val="0"/>
+                <w:numId w:val="50"/>
+              </w:numPr>
+            </w:pPr>
+            <w:r>
+              <w:t>Création d'une page d'association de type versus évènement</w:t>
             </w:r>
           </w:p>
         </w:tc>
@@ -2167,7 +2299,7 @@
               <w:rPr>
                 <w:lang w:val="fr-FR"/>
               </w:rPr>
-              <w:t>5700€</w:t>
+              <w:t>4820€</w:t>
             </w:r>
           </w:p>
         </w:tc>
@@ -2186,7 +2318,7 @@
               <w:rPr>
                 <w:lang w:val="fr-FR"/>
               </w:rPr>
-              <w:t>TRACK</w:t>
+              <w:t>Reneco Apps</w:t>
             </w:r>
           </w:p>
         </w:tc>
@@ -2205,7 +2337,7 @@
               </w:numPr>
             </w:pPr>
             <w:r>
-              <w:t>Répercussion de la centralisation des référentiels [annulé]</w:t>
+              <w:t>Présentation de l'article sur la mesure d'oeuf par traitement d'image</w:t>
             </w:r>
           </w:p>
           <w:p>
@@ -2216,7 +2348,7 @@
               </w:numPr>
             </w:pPr>
             <w:r>
-              <w:t>Export des colonnes dans l'ordre de TObs_Ordre</w:t>
+              <w:t>POC sur les droits d'utilisateur sur une application avec Traversal et Pyramid, pour une utilisation sur l'appli repro et les nouvelles applications</w:t>
             </w:r>
           </w:p>
           <w:p>
@@ -2227,7 +2359,7 @@
               </w:numPr>
             </w:pPr>
             <w:r>
-              <w:t>Intégration du système de reconstruction d'un état à une date donnée pour la gestion des saisies et import, pour des protocoles avec importapressortie = 0</w:t>
+              <w:t>Gestion du backlog et planification</w:t>
             </w:r>
           </w:p>
         </w:tc>
@@ -2244,7 +2376,73 @@
               <w:rPr>
                 <w:lang w:val="fr-FR"/>
               </w:rPr>
-              <w:t>1230€</w:t>
+              <w:t>8125€</w:t>
+            </w:r>
+          </w:p>
+        </w:tc>
+      </w:tr>
+      <w:tr>
+        <w:tc>
+          <w:tcPr>
+            <w:tcW w:w="2310" w:type="dxa"/>
+          </w:tcPr>
+          <w:p>
+            <w:pPr/>
+          </w:p>
+          <w:p>
+            <w:pPr/>
+            <w:r>
+              <w:rPr>
+                <w:lang w:val="fr-FR"/>
+              </w:rPr>
+              <w:t>TRACK</w:t>
+            </w:r>
+          </w:p>
+        </w:tc>
+        <w:tc>
+          <w:tcPr>
+            <w:tcW w:w="2310" w:type="dxa"/>
+          </w:tcPr>
+          <w:p>
+            <w:pPr/>
+          </w:p>
+          <w:p>
+            <w:pPr>
+              <w:numPr>
+                <w:ilvl w:val="0"/>
+                <w:numId w:val="52"/>
+              </w:numPr>
+            </w:pPr>
+            <w:r>
+              <w:t>Répercussion de la centralisation des référentiels pour l'ensemble des instances TRACK</w:t>
+            </w:r>
+          </w:p>
+          <w:p>
+            <w:pPr>
+              <w:numPr>
+                <w:ilvl w:val="0"/>
+                <w:numId w:val="52"/>
+              </w:numPr>
+            </w:pPr>
+            <w:r>
+              <w:t>Export des colonnes dans l'ordre de TObs_Ordre</w:t>
+            </w:r>
+          </w:p>
+        </w:tc>
+        <w:tc>
+          <w:tcPr>
+            <w:tcW w:w="2310" w:type="dxa"/>
+          </w:tcPr>
+          <w:p>
+            <w:pPr/>
+          </w:p>
+          <w:p>
+            <w:pPr/>
+            <w:r>
+              <w:rPr>
+                <w:lang w:val="fr-FR"/>
+              </w:rPr>
+              <w:t>880€</w:t>
             </w:r>
           </w:p>
         </w:tc>
@@ -2377,7 +2575,7 @@
                 <w:szCs w:val="21"/>
                 <w:lang w:eastAsia="fr-FR"/>
               </w:rPr>
-              <w:t>24470</w:t>
+              <w:t>44155</w:t>
             </w:r>
             <w:r>
               <w:rPr>
@@ -2598,7 +2796,7 @@
       <w:proofErr w:type="spellStart"/>
       <w:proofErr w:type="spellEnd"/>
       <w:r>
-        <w:t>50330</w:t>
+        <w:t>70015</w:t>
       </w:r>
       <w:r>
         <w:t>€</w:t>
@@ -8032,6 +8230,119 @@
       </w:rPr>
     </w:lvl>
   </w:abstractNum>
+  <w:abstractNum w:abstractNumId="43">
+    <w:nsid w:val="46932C0C"/>
+    <w:multiLevelType w:val="hybridMultilevel"/>
+    <w:tmpl w:val="E7CC04EC"/>
+    <w:lvl w:ilvl="0" w:tplc="04090001">
+      <w:start w:val="1"/>
+      <w:numFmt w:val="bullet"/>
+      <w:lvlText w:val=""/>
+      <w:lvlJc w:val="left"/>
+      <w:pPr>
+        <w:ind w:left="360" w:hanging="360"/>
+      </w:pPr>
+      <w:rPr>
+        <w:rFonts w:ascii="Symbol" w:hAnsi="Symbol" w:hint="default"/>
+      </w:rPr>
+    </w:lvl>
+    <w:lvl w:ilvl="1" w:tplc="04090003" w:tentative="1">
+      <w:start w:val="1"/>
+      <w:numFmt w:val="bullet"/>
+      <w:lvlText w:val="o"/>
+      <w:lvlJc w:val="left"/>
+      <w:pPr>
+        <w:ind w:left="720" w:hanging="360"/>
+      </w:pPr>
+      <w:rPr>
+        <w:rFonts w:ascii="Courier New" w:hAnsi="Courier New" w:cs="Courier New" w:hint="default"/>
+      </w:rPr>
+    </w:lvl>
+    <w:lvl w:ilvl="2" w:tplc="04090005" w:tentative="1">
+      <w:start w:val="1"/>
+      <w:numFmt w:val="bullet"/>
+      <w:lvlText w:val=""/>
+      <w:lvlJc w:val="left"/>
+      <w:pPr>
+        <w:ind w:left="1080" w:hanging="360"/>
+      </w:pPr>
+      <w:rPr>
+        <w:rFonts w:ascii="Wingdings" w:hAnsi="Wingdings" w:hint="default"/>
+      </w:rPr>
+    </w:lvl>
+    <w:lvl w:ilvl="3" w:tplc="04090001" w:tentative="1">
+      <w:start w:val="1"/>
+      <w:numFmt w:val="bullet"/>
+      <w:lvlText w:val=""/>
+      <w:lvlJc w:val="left"/>
+      <w:pPr>
+        <w:ind w:left="1440" w:hanging="360"/>
+      </w:pPr>
+      <w:rPr>
+        <w:rFonts w:ascii="Symbol" w:hAnsi="Symbol" w:hint="default"/>
+      </w:rPr>
+    </w:lvl>
+    <w:lvl w:ilvl="4" w:tplc="04090003" w:tentative="1">
+      <w:start w:val="1"/>
+      <w:numFmt w:val="bullet"/>
+      <w:lvlText w:val="o"/>
+      <w:lvlJc w:val="left"/>
+      <w:pPr>
+        <w:ind w:left="1800" w:hanging="360"/>
+      </w:pPr>
+      <w:rPr>
+        <w:rFonts w:ascii="Courier New" w:hAnsi="Courier New" w:cs="Courier New" w:hint="default"/>
+      </w:rPr>
+    </w:lvl>
+    <w:lvl w:ilvl="5" w:tplc="04090005" w:tentative="1">
+      <w:start w:val="1"/>
+      <w:numFmt w:val="bullet"/>
+      <w:lvlText w:val=""/>
+      <w:lvlJc w:val="left"/>
+      <w:pPr>
+        <w:ind w:left="2160" w:hanging="360"/>
+      </w:pPr>
+      <w:rPr>
+        <w:rFonts w:ascii="Wingdings" w:hAnsi="Wingdings" w:hint="default"/>
+      </w:rPr>
+    </w:lvl>
+    <w:lvl w:ilvl="6" w:tplc="04090001" w:tentative="1">
+      <w:start w:val="1"/>
+      <w:numFmt w:val="bullet"/>
+      <w:lvlText w:val=""/>
+      <w:lvlJc w:val="left"/>
+      <w:pPr>
+        <w:ind w:left="2520" w:hanging="360"/>
+      </w:pPr>
+      <w:rPr>
+        <w:rFonts w:ascii="Symbol" w:hAnsi="Symbol" w:hint="default"/>
+      </w:rPr>
+    </w:lvl>
+    <w:lvl w:ilvl="7" w:tplc="04090003" w:tentative="1">
+      <w:start w:val="1"/>
+      <w:numFmt w:val="bullet"/>
+      <w:lvlText w:val="o"/>
+      <w:lvlJc w:val="left"/>
+      <w:pPr>
+        <w:ind w:left="2880" w:hanging="360"/>
+      </w:pPr>
+      <w:rPr>
+        <w:rFonts w:ascii="Courier New" w:hAnsi="Courier New" w:cs="Courier New" w:hint="default"/>
+      </w:rPr>
+    </w:lvl>
+    <w:lvl w:ilvl="8" w:tplc="04090005" w:tentative="1">
+      <w:start w:val="1"/>
+      <w:numFmt w:val="bullet"/>
+      <w:lvlText w:val=""/>
+      <w:lvlJc w:val="left"/>
+      <w:pPr>
+        <w:ind w:left="3240" w:hanging="360"/>
+      </w:pPr>
+      <w:rPr>
+        <w:rFonts w:ascii="Wingdings" w:hAnsi="Wingdings" w:hint="default"/>
+      </w:rPr>
+    </w:lvl>
+  </w:abstractNum>
   <w:num w:numId="1">
     <w:abstractNumId w:val="5"/>
   </w:num>
@@ -8235,6 +8546,12 @@
   </w:num>
   <w:num w:numId="51">
     <w:abstractNumId w:val="42"/>
+    <w:lvlOverride w:ilvl="0">
+      <w:startOverride w:val="1"/>
+    </w:lvlOverride>
+  </w:num>
+  <w:num w:numId="52">
+    <w:abstractNumId w:val="43"/>
     <w:lvlOverride w:ilvl="0">
       <w:startOverride w:val="1"/>
     </w:lvlOverride>

</xml_diff>

<commit_message>
ajout d'une table de paramètre et modification du processus calcul et creation de fichier pour prise en compte paramètres en base de données
</commit_message>
<xml_diff>
--- a/WebApplication4/Content/Devis2018_6/Devis_All_NS_Reneco_2018_8.docx
+++ b/WebApplication4/Content/Devis2018_6/Devis_All_NS_Reneco_2018_8.docx
@@ -850,7 +850,7 @@
                 <w:szCs w:val="16"/>
                 <w:lang w:val="fr-FR"/>
               </w:rPr>
-              <w:t>05/07/2018</w:t>
+              <w:t>06/07/2018</w:t>
             </w:r>
           </w:p>
         </w:tc>
@@ -970,7 +970,7 @@
                 <w:szCs w:val="16"/>
                 <w:lang w:val="fr-FR"/>
               </w:rPr>
-              <w:t>05/07/2018</w:t>
+              <w:t>06/07/2018</w:t>
             </w:r>
           </w:p>
         </w:tc>
@@ -1930,7 +1930,7 @@
               </w:numPr>
             </w:pPr>
             <w:r>
-              <w:t>Traitement des retours de Mai suite à la MAJ de Mai</w:t>
+              <w:t>Intégration des maquettes liées à la partie import</w:t>
             </w:r>
           </w:p>
           <w:p>
@@ -1941,7 +1941,7 @@
               </w:numPr>
             </w:pPr>
             <w:r>
-              <w:t>Intégration des maquettes liées à la partie import</w:t>
+              <w:t>Traitement des retours de Mai suite à la MAJ de Mai</w:t>
             </w:r>
           </w:p>
           <w:p>
@@ -2647,7 +2647,7 @@
         <w:t xml:space="preserve">Montant total : </w:t>
       </w:r>
       <w:r>
-        <w:t>8900</w:t>
+        <w:t>8900,00</w:t>
       </w:r>
       <w:r>
         <w:t>€</w:t>

</xml_diff>

<commit_message>
correction de bug d'affichage
</commit_message>
<xml_diff>
--- a/WebApplication4/Content/Devis2018_6/Devis_All_NS_Reneco_2018_8.docx
+++ b/WebApplication4/Content/Devis2018_6/Devis_All_NS_Reneco_2018_8.docx
@@ -850,7 +850,7 @@
                 <w:szCs w:val="16"/>
                 <w:lang w:val="fr-FR"/>
               </w:rPr>
-              <w:t>06/07/2018</w:t>
+              <w:t>09/07/2018</w:t>
             </w:r>
           </w:p>
         </w:tc>
@@ -970,7 +970,7 @@
                 <w:szCs w:val="16"/>
                 <w:lang w:val="fr-FR"/>
               </w:rPr>
-              <w:t>06/07/2018</w:t>
+              <w:t>09/07/2018</w:t>
             </w:r>
           </w:p>
         </w:tc>
@@ -1754,29 +1754,7 @@
               </w:numPr>
             </w:pPr>
             <w:r>
-              <w:t>Optimisation des wireframes existants et mise en place du design de l'application.</w:t>
-            </w:r>
-          </w:p>
-          <w:p>
-            <w:pPr>
-              <w:numPr>
-                <w:ilvl w:val="0"/>
-                <w:numId w:val="45"/>
-              </w:numPr>
-            </w:pPr>
-            <w:r>
-              <w:t>Extraction des règles depuis l'outil ACCESS et transposition(phase1)</w:t>
-            </w:r>
-          </w:p>
-          <w:p>
-            <w:pPr>
-              <w:numPr>
-                <w:ilvl w:val="0"/>
-                <w:numId w:val="45"/>
-              </w:numPr>
-            </w:pPr>
-            <w:r>
-              <w:t>Classification des règles en fonction des dépendances de tables pour l'étape d'attribution</w:t>
+              <w:t>Amélioration des maquettes existantes de l'outil repro (phase 1)</w:t>
             </w:r>
           </w:p>
         </w:tc>
@@ -1793,7 +1771,7 @@
               <w:rPr>
                 <w:lang w:val="fr-FR"/>
               </w:rPr>
-              <w:t>8360€</w:t>
+              <w:t>1760€</w:t>
             </w:r>
           </w:p>
         </w:tc>
@@ -1831,51 +1809,7 @@
               </w:numPr>
             </w:pPr>
             <w:r>
-              <w:t>Communication entre le Raspberry Pi et TRACK : préparation des fichiers pour la pesée.</w:t>
-            </w:r>
-          </w:p>
-          <w:p>
-            <w:pPr>
-              <w:numPr>
-                <w:ilvl w:val="0"/>
-                <w:numId w:val="46"/>
-              </w:numPr>
-            </w:pPr>
-            <w:r>
               <w:t>Recherche de matériel intégré pour la balance connectée</w:t>
-            </w:r>
-          </w:p>
-          <w:p>
-            <w:pPr>
-              <w:numPr>
-                <w:ilvl w:val="0"/>
-                <w:numId w:val="46"/>
-              </w:numPr>
-            </w:pPr>
-            <w:r>
-              <w:t>Modification logicielle </w:t>
-            </w:r>
-          </w:p>
-          <w:p>
-            <w:pPr>
-              <w:numPr>
-                <w:ilvl w:val="0"/>
-                <w:numId w:val="46"/>
-              </w:numPr>
-            </w:pPr>
-            <w:r>
-              <w:t>Communication entre le Raspberry Pi et TRACK : récupération des fichiers pour la pesée.</w:t>
-            </w:r>
-          </w:p>
-          <w:p>
-            <w:pPr>
-              <w:numPr>
-                <w:ilvl w:val="0"/>
-                <w:numId w:val="46"/>
-              </w:numPr>
-            </w:pPr>
-            <w:r>
-              <w:t>Assemblage et configuration des nouveaux matériels</w:t>
             </w:r>
           </w:p>
         </w:tc>
@@ -1892,7 +1826,7 @@
               <w:rPr>
                 <w:lang w:val="fr-FR"/>
               </w:rPr>
-              <w:t>7040€</w:t>
+              <w:t>1540€</w:t>
             </w:r>
           </w:p>
         </w:tc>
@@ -1930,7 +1864,7 @@
               </w:numPr>
             </w:pPr>
             <w:r>
-              <w:t>Intégration des maquettes liées à la partie import</w:t>
+              <w:t>Intégration des maquettes de page d'accueil pour les différentes versions d'eCollection selon les différents sites.</w:t>
             </w:r>
           </w:p>
           <w:p>
@@ -1941,7 +1875,7 @@
               </w:numPr>
             </w:pPr>
             <w:r>
-              <w:t>Traitement des retours de Mai suite à la MAJ de Mai</w:t>
+              <w:t>Création d'un système de génération d'excel pour import </w:t>
             </w:r>
           </w:p>
           <w:p>
@@ -1952,7 +1886,7 @@
               </w:numPr>
             </w:pPr>
             <w:r>
-              <w:t>Ajout de la fonction filtrage et maquettage des diverses pop-up modal</w:t>
+              <w:t>Mise à jour du module d'import avec modification de la base de données</w:t>
             </w:r>
           </w:p>
           <w:p>
@@ -1963,7 +1897,7 @@
               </w:numPr>
             </w:pPr>
             <w:r>
-              <w:t>Amélioration de l'ergonomie des écrans de visualisation des données d'échantillon, corrections suite aux retours DBSupport</w:t>
+              <w:t>Intégration des maquettes des écrans de visualisation des données d'échantillon (phase 1)</w:t>
             </w:r>
           </w:p>
           <w:p>
@@ -1974,7 +1908,7 @@
               </w:numPr>
             </w:pPr>
             <w:r>
-              <w:t>Intégration des maquettes de visualisation en grille </w:t>
+              <w:t>Traitement des retours de Mai suite à la MAJ de Mai</w:t>
             </w:r>
           </w:p>
           <w:p>
@@ -1985,7 +1919,7 @@
               </w:numPr>
             </w:pPr>
             <w:r>
-              <w:t>Configuration des éléments de page d'accueil en fonction de l'instance</w:t>
+              <w:t>Intégration des icones eCollection</w:t>
             </w:r>
           </w:p>
           <w:p>
@@ -2008,39 +1942,6 @@
             </w:pPr>
             <w:r>
               <w:t>Vérification de la robustesse du système d'import selon la configuration, les types d'objets et les types d'import</w:t>
-            </w:r>
-          </w:p>
-          <w:p>
-            <w:pPr>
-              <w:numPr>
-                <w:ilvl w:val="0"/>
-                <w:numId w:val="47"/>
-              </w:numPr>
-            </w:pPr>
-            <w:r>
-              <w:t>Rédaction de documentation</w:t>
-            </w:r>
-          </w:p>
-          <w:p>
-            <w:pPr>
-              <w:numPr>
-                <w:ilvl w:val="0"/>
-                <w:numId w:val="47"/>
-              </w:numPr>
-            </w:pPr>
-            <w:r>
-              <w:t>Mise en place du bridge entre Formbuilder et Ecollection</w:t>
-            </w:r>
-          </w:p>
-          <w:p>
-            <w:pPr>
-              <w:numPr>
-                <w:ilvl w:val="0"/>
-                <w:numId w:val="47"/>
-              </w:numPr>
-            </w:pPr>
-            <w:r>
-              <w:t>Méthodes de suppression propres</w:t>
             </w:r>
           </w:p>
         </w:tc>
@@ -2057,7 +1958,7 @@
               <w:rPr>
                 <w:lang w:val="fr-FR"/>
               </w:rPr>
-              <w:t>10550€</w:t>
+              <w:t>7755€</w:t>
             </w:r>
           </w:p>
         </w:tc>
@@ -2095,7 +1996,7 @@
               </w:numPr>
             </w:pPr>
             <w:r>
-              <w:t>Compléter la liste des modèles de caméra trappe et compléter le programme OCR avec tous les modèles.</w:t>
+              <w:t>Corrections des maquettes suite aux retours pour la gestion des protocoles</w:t>
             </w:r>
           </w:p>
           <w:p>
@@ -2106,7 +2007,7 @@
               </w:numPr>
             </w:pPr>
             <w:r>
-              <w:t>Intégration de l'outil de reconnaissance d’image dans EcoRelevé et le tester sur un batch de 1000 photographies.</w:t>
+              <w:t>Maquette de la page individuals pour intégrer la nouvelle grille avec pager</w:t>
             </w:r>
           </w:p>
           <w:p>
@@ -2117,7 +2018,7 @@
               </w:numPr>
             </w:pPr>
             <w:r>
-              <w:t>Intégration du programme OCR dans EcoRelevé.</w:t>
+              <w:t>Mise en place d'un pré-filtrage des données pour la page individus</w:t>
             </w:r>
           </w:p>
         </w:tc>
@@ -2134,7 +2035,7 @@
               <w:rPr>
                 <w:lang w:val="fr-FR"/>
               </w:rPr>
-              <w:t>1320€</w:t>
+              <w:t>5470€</w:t>
             </w:r>
           </w:p>
         </w:tc>
@@ -2153,7 +2054,7 @@
               <w:rPr>
                 <w:lang w:val="fr-FR"/>
               </w:rPr>
-              <w:t>FormBuilder</w:t>
+              <w:t>Positions</w:t>
             </w:r>
           </w:p>
         </w:tc>
@@ -2172,7 +2073,7 @@
               </w:numPr>
             </w:pPr>
             <w:r>
-              <w:t>Mise en place du bridge entre Formbuilder et Ecollection</w:t>
+              <w:t>Corrections des maquettes de gestion des événements</w:t>
             </w:r>
           </w:p>
           <w:p>
@@ -2183,7 +2084,7 @@
               </w:numPr>
             </w:pPr>
             <w:r>
-              <w:t>Autocomplete des paramètres issus de TParameters de TRACK</w:t>
+              <w:t>Traitement des retours DBSupport</w:t>
             </w:r>
           </w:p>
         </w:tc>
@@ -2200,7 +2101,7 @@
               <w:rPr>
                 <w:lang w:val="fr-FR"/>
               </w:rPr>
-              <w:t>3060€</w:t>
+              <w:t>1015€</w:t>
             </w:r>
           </w:p>
         </w:tc>
@@ -2219,7 +2120,7 @@
               <w:rPr>
                 <w:lang w:val="fr-FR"/>
               </w:rPr>
-              <w:t>Positions</w:t>
+              <w:t>Reneco Apps</w:t>
             </w:r>
           </w:p>
         </w:tc>
@@ -2238,7 +2139,7 @@
               </w:numPr>
             </w:pPr>
             <w:r>
-              <w:t>Traitement des retours DBSupport</w:t>
+              <w:t>Gestion du backlog et planification</w:t>
             </w:r>
           </w:p>
           <w:p>
@@ -2249,40 +2150,7 @@
               </w:numPr>
             </w:pPr>
             <w:r>
-              <w:t>Fusion des différentes branches de code : intégration (graphisme) et évènements</w:t>
-            </w:r>
-          </w:p>
-          <w:p>
-            <w:pPr>
-              <w:numPr>
-                <w:ilvl w:val="0"/>
-                <w:numId w:val="50"/>
-              </w:numPr>
-            </w:pPr>
-            <w:r>
-              <w:t>Historisation et restauration d'une position à une date donnée</w:t>
-            </w:r>
-          </w:p>
-          <w:p>
-            <w:pPr>
-              <w:numPr>
-                <w:ilvl w:val="0"/>
-                <w:numId w:val="50"/>
-              </w:numPr>
-            </w:pPr>
-            <w:r>
-              <w:t>Système d'application d'évènements en lot</w:t>
-            </w:r>
-          </w:p>
-          <w:p>
-            <w:pPr>
-              <w:numPr>
-                <w:ilvl w:val="0"/>
-                <w:numId w:val="50"/>
-              </w:numPr>
-            </w:pPr>
-            <w:r>
-              <w:t>Création d'une page d'association de type versus évènement</w:t>
+              <w:t>Choix de la stratégie de la validation des forms</w:t>
             </w:r>
           </w:p>
         </w:tc>
@@ -2299,7 +2167,7 @@
               <w:rPr>
                 <w:lang w:val="fr-FR"/>
               </w:rPr>
-              <w:t>4820€</w:t>
+              <w:t>5700€</w:t>
             </w:r>
           </w:p>
         </w:tc>
@@ -2318,7 +2186,7 @@
               <w:rPr>
                 <w:lang w:val="fr-FR"/>
               </w:rPr>
-              <w:t>Reneco Apps</w:t>
+              <w:t>TRACK</w:t>
             </w:r>
           </w:p>
         </w:tc>
@@ -2337,7 +2205,7 @@
               </w:numPr>
             </w:pPr>
             <w:r>
-              <w:t>Présentation de l'article sur la mesure d'oeuf par traitement d'image</w:t>
+              <w:t>Répercussion de la centralisation des référentiels [annulé]</w:t>
             </w:r>
           </w:p>
           <w:p>
@@ -2348,7 +2216,7 @@
               </w:numPr>
             </w:pPr>
             <w:r>
-              <w:t>POC sur les droits d'utilisateur sur une application avec Traversal et Pyramid, pour une utilisation sur l'appli repro et les nouvelles applications</w:t>
+              <w:t>Export des colonnes dans l'ordre de TObs_Ordre</w:t>
             </w:r>
           </w:p>
           <w:p>
@@ -2359,7 +2227,7 @@
               </w:numPr>
             </w:pPr>
             <w:r>
-              <w:t>Gestion du backlog et planification</w:t>
+              <w:t>Intégration du système de reconstruction d'un état à une date donnée pour la gestion des saisies et import, pour des protocoles avec importapressortie = 0</w:t>
             </w:r>
           </w:p>
         </w:tc>
@@ -2376,73 +2244,7 @@
               <w:rPr>
                 <w:lang w:val="fr-FR"/>
               </w:rPr>
-              <w:t>8125€</w:t>
-            </w:r>
-          </w:p>
-        </w:tc>
-      </w:tr>
-      <w:tr>
-        <w:tc>
-          <w:tcPr>
-            <w:tcW w:w="2310" w:type="dxa"/>
-          </w:tcPr>
-          <w:p>
-            <w:pPr/>
-          </w:p>
-          <w:p>
-            <w:pPr/>
-            <w:r>
-              <w:rPr>
-                <w:lang w:val="fr-FR"/>
-              </w:rPr>
-              <w:t>TRACK</w:t>
-            </w:r>
-          </w:p>
-        </w:tc>
-        <w:tc>
-          <w:tcPr>
-            <w:tcW w:w="2310" w:type="dxa"/>
-          </w:tcPr>
-          <w:p>
-            <w:pPr/>
-          </w:p>
-          <w:p>
-            <w:pPr>
-              <w:numPr>
-                <w:ilvl w:val="0"/>
-                <w:numId w:val="52"/>
-              </w:numPr>
-            </w:pPr>
-            <w:r>
-              <w:t>Répercussion de la centralisation des référentiels pour l'ensemble des instances TRACK</w:t>
-            </w:r>
-          </w:p>
-          <w:p>
-            <w:pPr>
-              <w:numPr>
-                <w:ilvl w:val="0"/>
-                <w:numId w:val="52"/>
-              </w:numPr>
-            </w:pPr>
-            <w:r>
-              <w:t>Export des colonnes dans l'ordre de TObs_Ordre</w:t>
-            </w:r>
-          </w:p>
-        </w:tc>
-        <w:tc>
-          <w:tcPr>
-            <w:tcW w:w="2310" w:type="dxa"/>
-          </w:tcPr>
-          <w:p>
-            <w:pPr/>
-          </w:p>
-          <w:p>
-            <w:pPr/>
-            <w:r>
-              <w:rPr>
-                <w:lang w:val="fr-FR"/>
-              </w:rPr>
-              <w:t>880€</w:t>
+              <w:t>1230€</w:t>
             </w:r>
           </w:p>
         </w:tc>
@@ -2575,7 +2377,7 @@
                 <w:szCs w:val="21"/>
                 <w:lang w:eastAsia="fr-FR"/>
               </w:rPr>
-              <w:t>44155</w:t>
+              <w:t>24470</w:t>
             </w:r>
             <w:r>
               <w:rPr>
@@ -2796,7 +2598,7 @@
       <w:proofErr w:type="spellStart"/>
       <w:proofErr w:type="spellEnd"/>
       <w:r>
-        <w:t>70015</w:t>
+        <w:t>50330</w:t>
       </w:r>
       <w:r>
         <w:t>€</w:t>
@@ -8230,119 +8032,6 @@
       </w:rPr>
     </w:lvl>
   </w:abstractNum>
-  <w:abstractNum w:abstractNumId="43">
-    <w:nsid w:val="46932C0C"/>
-    <w:multiLevelType w:val="hybridMultilevel"/>
-    <w:tmpl w:val="E7CC04EC"/>
-    <w:lvl w:ilvl="0" w:tplc="04090001">
-      <w:start w:val="1"/>
-      <w:numFmt w:val="bullet"/>
-      <w:lvlText w:val=""/>
-      <w:lvlJc w:val="left"/>
-      <w:pPr>
-        <w:ind w:left="360" w:hanging="360"/>
-      </w:pPr>
-      <w:rPr>
-        <w:rFonts w:ascii="Symbol" w:hAnsi="Symbol" w:hint="default"/>
-      </w:rPr>
-    </w:lvl>
-    <w:lvl w:ilvl="1" w:tplc="04090003" w:tentative="1">
-      <w:start w:val="1"/>
-      <w:numFmt w:val="bullet"/>
-      <w:lvlText w:val="o"/>
-      <w:lvlJc w:val="left"/>
-      <w:pPr>
-        <w:ind w:left="720" w:hanging="360"/>
-      </w:pPr>
-      <w:rPr>
-        <w:rFonts w:ascii="Courier New" w:hAnsi="Courier New" w:cs="Courier New" w:hint="default"/>
-      </w:rPr>
-    </w:lvl>
-    <w:lvl w:ilvl="2" w:tplc="04090005" w:tentative="1">
-      <w:start w:val="1"/>
-      <w:numFmt w:val="bullet"/>
-      <w:lvlText w:val=""/>
-      <w:lvlJc w:val="left"/>
-      <w:pPr>
-        <w:ind w:left="1080" w:hanging="360"/>
-      </w:pPr>
-      <w:rPr>
-        <w:rFonts w:ascii="Wingdings" w:hAnsi="Wingdings" w:hint="default"/>
-      </w:rPr>
-    </w:lvl>
-    <w:lvl w:ilvl="3" w:tplc="04090001" w:tentative="1">
-      <w:start w:val="1"/>
-      <w:numFmt w:val="bullet"/>
-      <w:lvlText w:val=""/>
-      <w:lvlJc w:val="left"/>
-      <w:pPr>
-        <w:ind w:left="1440" w:hanging="360"/>
-      </w:pPr>
-      <w:rPr>
-        <w:rFonts w:ascii="Symbol" w:hAnsi="Symbol" w:hint="default"/>
-      </w:rPr>
-    </w:lvl>
-    <w:lvl w:ilvl="4" w:tplc="04090003" w:tentative="1">
-      <w:start w:val="1"/>
-      <w:numFmt w:val="bullet"/>
-      <w:lvlText w:val="o"/>
-      <w:lvlJc w:val="left"/>
-      <w:pPr>
-        <w:ind w:left="1800" w:hanging="360"/>
-      </w:pPr>
-      <w:rPr>
-        <w:rFonts w:ascii="Courier New" w:hAnsi="Courier New" w:cs="Courier New" w:hint="default"/>
-      </w:rPr>
-    </w:lvl>
-    <w:lvl w:ilvl="5" w:tplc="04090005" w:tentative="1">
-      <w:start w:val="1"/>
-      <w:numFmt w:val="bullet"/>
-      <w:lvlText w:val=""/>
-      <w:lvlJc w:val="left"/>
-      <w:pPr>
-        <w:ind w:left="2160" w:hanging="360"/>
-      </w:pPr>
-      <w:rPr>
-        <w:rFonts w:ascii="Wingdings" w:hAnsi="Wingdings" w:hint="default"/>
-      </w:rPr>
-    </w:lvl>
-    <w:lvl w:ilvl="6" w:tplc="04090001" w:tentative="1">
-      <w:start w:val="1"/>
-      <w:numFmt w:val="bullet"/>
-      <w:lvlText w:val=""/>
-      <w:lvlJc w:val="left"/>
-      <w:pPr>
-        <w:ind w:left="2520" w:hanging="360"/>
-      </w:pPr>
-      <w:rPr>
-        <w:rFonts w:ascii="Symbol" w:hAnsi="Symbol" w:hint="default"/>
-      </w:rPr>
-    </w:lvl>
-    <w:lvl w:ilvl="7" w:tplc="04090003" w:tentative="1">
-      <w:start w:val="1"/>
-      <w:numFmt w:val="bullet"/>
-      <w:lvlText w:val="o"/>
-      <w:lvlJc w:val="left"/>
-      <w:pPr>
-        <w:ind w:left="2880" w:hanging="360"/>
-      </w:pPr>
-      <w:rPr>
-        <w:rFonts w:ascii="Courier New" w:hAnsi="Courier New" w:cs="Courier New" w:hint="default"/>
-      </w:rPr>
-    </w:lvl>
-    <w:lvl w:ilvl="8" w:tplc="04090005" w:tentative="1">
-      <w:start w:val="1"/>
-      <w:numFmt w:val="bullet"/>
-      <w:lvlText w:val=""/>
-      <w:lvlJc w:val="left"/>
-      <w:pPr>
-        <w:ind w:left="3240" w:hanging="360"/>
-      </w:pPr>
-      <w:rPr>
-        <w:rFonts w:ascii="Wingdings" w:hAnsi="Wingdings" w:hint="default"/>
-      </w:rPr>
-    </w:lvl>
-  </w:abstractNum>
   <w:num w:numId="1">
     <w:abstractNumId w:val="5"/>
   </w:num>
@@ -8546,12 +8235,6 @@
   </w:num>
   <w:num w:numId="51">
     <w:abstractNumId w:val="42"/>
-    <w:lvlOverride w:ilvl="0">
-      <w:startOverride w:val="1"/>
-    </w:lvlOverride>
-  </w:num>
-  <w:num w:numId="52">
-    <w:abstractNumId w:val="43"/>
     <w:lvlOverride w:ilvl="0">
       <w:startOverride w:val="1"/>
     </w:lvlOverride>

</xml_diff>

<commit_message>
tentative de refact et creation de service de création de modal
</commit_message>
<xml_diff>
--- a/WebApplication4/Content/Devis2018_6/Devis_All_NS_Reneco_2018_8.docx
+++ b/WebApplication4/Content/Devis2018_6/Devis_All_NS_Reneco_2018_8.docx
@@ -850,7 +850,7 @@
                 <w:szCs w:val="16"/>
                 <w:lang w:val="fr-FR"/>
               </w:rPr>
-              <w:t>09/07/2018</w:t>
+              <w:t>10/07/2018</w:t>
             </w:r>
           </w:p>
         </w:tc>
@@ -970,7 +970,7 @@
                 <w:szCs w:val="16"/>
                 <w:lang w:val="fr-FR"/>
               </w:rPr>
-              <w:t>09/07/2018</w:t>
+              <w:t>10/07/2018</w:t>
             </w:r>
           </w:p>
         </w:tc>
@@ -1754,7 +1754,29 @@
               </w:numPr>
             </w:pPr>
             <w:r>
-              <w:t>Amélioration des maquettes existantes de l'outil repro (phase 1)</w:t>
+              <w:t>Optimisation des wireframes existants et mise en place du design de l'application.</w:t>
+            </w:r>
+          </w:p>
+          <w:p>
+            <w:pPr>
+              <w:numPr>
+                <w:ilvl w:val="0"/>
+                <w:numId w:val="45"/>
+              </w:numPr>
+            </w:pPr>
+            <w:r>
+              <w:t>Extraction des règles depuis l'outil ACCESS et transposition(phase1)</w:t>
+            </w:r>
+          </w:p>
+          <w:p>
+            <w:pPr>
+              <w:numPr>
+                <w:ilvl w:val="0"/>
+                <w:numId w:val="45"/>
+              </w:numPr>
+            </w:pPr>
+            <w:r>
+              <w:t>Classification des règles en fonction des dépendances de tables pour l'étape d'attribution</w:t>
             </w:r>
           </w:p>
         </w:tc>
@@ -1771,7 +1793,7 @@
               <w:rPr>
                 <w:lang w:val="fr-FR"/>
               </w:rPr>
-              <w:t>1760€</w:t>
+              <w:t>8360€</w:t>
             </w:r>
           </w:p>
         </w:tc>
@@ -1809,7 +1831,51 @@
               </w:numPr>
             </w:pPr>
             <w:r>
+              <w:t>Communication entre le Raspberry Pi et TRACK : préparation des fichiers pour la pesée.</w:t>
+            </w:r>
+          </w:p>
+          <w:p>
+            <w:pPr>
+              <w:numPr>
+                <w:ilvl w:val="0"/>
+                <w:numId w:val="46"/>
+              </w:numPr>
+            </w:pPr>
+            <w:r>
               <w:t>Recherche de matériel intégré pour la balance connectée</w:t>
+            </w:r>
+          </w:p>
+          <w:p>
+            <w:pPr>
+              <w:numPr>
+                <w:ilvl w:val="0"/>
+                <w:numId w:val="46"/>
+              </w:numPr>
+            </w:pPr>
+            <w:r>
+              <w:t>Modification logicielle </w:t>
+            </w:r>
+          </w:p>
+          <w:p>
+            <w:pPr>
+              <w:numPr>
+                <w:ilvl w:val="0"/>
+                <w:numId w:val="46"/>
+              </w:numPr>
+            </w:pPr>
+            <w:r>
+              <w:t>Communication entre le Raspberry Pi et TRACK : récupération des fichiers pour la pesée.</w:t>
+            </w:r>
+          </w:p>
+          <w:p>
+            <w:pPr>
+              <w:numPr>
+                <w:ilvl w:val="0"/>
+                <w:numId w:val="46"/>
+              </w:numPr>
+            </w:pPr>
+            <w:r>
+              <w:t>Assemblage et configuration des nouveaux matériels</w:t>
             </w:r>
           </w:p>
         </w:tc>
@@ -1826,7 +1892,7 @@
               <w:rPr>
                 <w:lang w:val="fr-FR"/>
               </w:rPr>
-              <w:t>1540€</w:t>
+              <w:t>7040€</w:t>
             </w:r>
           </w:p>
         </w:tc>
@@ -1864,7 +1930,7 @@
               </w:numPr>
             </w:pPr>
             <w:r>
-              <w:t>Intégration des maquettes de page d'accueil pour les différentes versions d'eCollection selon les différents sites.</w:t>
+              <w:t>Intégration des maquettes liées à la partie import</w:t>
             </w:r>
           </w:p>
           <w:p>
@@ -1875,7 +1941,7 @@
               </w:numPr>
             </w:pPr>
             <w:r>
-              <w:t>Création d'un système de génération d'excel pour import </w:t>
+              <w:t>Traitement des retours de Mai suite à la MAJ de Mai</w:t>
             </w:r>
           </w:p>
           <w:p>
@@ -1886,7 +1952,7 @@
               </w:numPr>
             </w:pPr>
             <w:r>
-              <w:t>Mise à jour du module d'import avec modification de la base de données</w:t>
+              <w:t>Ajout de la fonction filtrage et maquettage des diverses pop-up modal</w:t>
             </w:r>
           </w:p>
           <w:p>
@@ -1897,7 +1963,7 @@
               </w:numPr>
             </w:pPr>
             <w:r>
-              <w:t>Intégration des maquettes des écrans de visualisation des données d'échantillon (phase 1)</w:t>
+              <w:t>Mise en place du bridge entre Formbuilder et Ecollection</w:t>
             </w:r>
           </w:p>
           <w:p>
@@ -1908,7 +1974,7 @@
               </w:numPr>
             </w:pPr>
             <w:r>
-              <w:t>Traitement des retours de Mai suite à la MAJ de Mai</w:t>
+              <w:t>Rédaction de documentation</w:t>
             </w:r>
           </w:p>
           <w:p>
@@ -1919,7 +1985,7 @@
               </w:numPr>
             </w:pPr>
             <w:r>
-              <w:t>Intégration des icones eCollection</w:t>
+              <w:t>Méthodes de suppression propres</w:t>
             </w:r>
           </w:p>
           <w:p>
@@ -1930,7 +1996,7 @@
               </w:numPr>
             </w:pPr>
             <w:r>
-              <w:t>Mise en place de règles pour les fichiers d'import</w:t>
+              <w:t>Vérification de la robustesse du système d'import selon la configuration, les types d'objets et les types d'import</w:t>
             </w:r>
           </w:p>
           <w:p>
@@ -1941,7 +2007,40 @@
               </w:numPr>
             </w:pPr>
             <w:r>
-              <w:t>Vérification de la robustesse du système d'import selon la configuration, les types d'objets et les types d'import</w:t>
+              <w:t>Mise en place de règles pour les fichiers d'import</w:t>
+            </w:r>
+          </w:p>
+          <w:p>
+            <w:pPr>
+              <w:numPr>
+                <w:ilvl w:val="0"/>
+                <w:numId w:val="47"/>
+              </w:numPr>
+            </w:pPr>
+            <w:r>
+              <w:t>Configuration des éléments de page d'accueil en fonction de l'instance</w:t>
+            </w:r>
+          </w:p>
+          <w:p>
+            <w:pPr>
+              <w:numPr>
+                <w:ilvl w:val="0"/>
+                <w:numId w:val="47"/>
+              </w:numPr>
+            </w:pPr>
+            <w:r>
+              <w:t>Amélioration de l'ergonomie des écrans de visualisation des données d'échantillon, corrections suite aux retours DBSupport</w:t>
+            </w:r>
+          </w:p>
+          <w:p>
+            <w:pPr>
+              <w:numPr>
+                <w:ilvl w:val="0"/>
+                <w:numId w:val="47"/>
+              </w:numPr>
+            </w:pPr>
+            <w:r>
+              <w:t>Intégration des maquettes de visualisation en grille </w:t>
             </w:r>
           </w:p>
         </w:tc>
@@ -1958,7 +2057,7 @@
               <w:rPr>
                 <w:lang w:val="fr-FR"/>
               </w:rPr>
-              <w:t>7755€</w:t>
+              <w:t>10550€</w:t>
             </w:r>
           </w:p>
         </w:tc>
@@ -1996,7 +2095,7 @@
               </w:numPr>
             </w:pPr>
             <w:r>
-              <w:t>Corrections des maquettes suite aux retours pour la gestion des protocoles</w:t>
+              <w:t>Compléter la liste des modèles de caméra trappe et compléter le programme OCR avec tous les modèles.</w:t>
             </w:r>
           </w:p>
           <w:p>
@@ -2007,7 +2106,7 @@
               </w:numPr>
             </w:pPr>
             <w:r>
-              <w:t>Maquette de la page individuals pour intégrer la nouvelle grille avec pager</w:t>
+              <w:t>Intégration de l'outil de reconnaissance d’image dans EcoRelevé et le tester sur un batch de 1000 photographies.</w:t>
             </w:r>
           </w:p>
           <w:p>
@@ -2018,7 +2117,7 @@
               </w:numPr>
             </w:pPr>
             <w:r>
-              <w:t>Mise en place d'un pré-filtrage des données pour la page individus</w:t>
+              <w:t>Intégration du programme OCR dans EcoRelevé.</w:t>
             </w:r>
           </w:p>
         </w:tc>
@@ -2035,7 +2134,7 @@
               <w:rPr>
                 <w:lang w:val="fr-FR"/>
               </w:rPr>
-              <w:t>5470€</w:t>
+              <w:t>1320€</w:t>
             </w:r>
           </w:p>
         </w:tc>
@@ -2054,7 +2153,7 @@
               <w:rPr>
                 <w:lang w:val="fr-FR"/>
               </w:rPr>
-              <w:t>Positions</w:t>
+              <w:t>FormBuilder</w:t>
             </w:r>
           </w:p>
         </w:tc>
@@ -2073,7 +2172,7 @@
               </w:numPr>
             </w:pPr>
             <w:r>
-              <w:t>Corrections des maquettes de gestion des événements</w:t>
+              <w:t>Mise en place du bridge entre Formbuilder et Ecollection</w:t>
             </w:r>
           </w:p>
           <w:p>
@@ -2084,7 +2183,7 @@
               </w:numPr>
             </w:pPr>
             <w:r>
-              <w:t>Traitement des retours DBSupport</w:t>
+              <w:t>Autocomplete des paramètres issus de TParameters de TRACK</w:t>
             </w:r>
           </w:p>
         </w:tc>
@@ -2101,7 +2200,7 @@
               <w:rPr>
                 <w:lang w:val="fr-FR"/>
               </w:rPr>
-              <w:t>1015€</w:t>
+              <w:t>3060€</w:t>
             </w:r>
           </w:p>
         </w:tc>
@@ -2120,7 +2219,7 @@
               <w:rPr>
                 <w:lang w:val="fr-FR"/>
               </w:rPr>
-              <w:t>Reneco Apps</w:t>
+              <w:t>Positions</w:t>
             </w:r>
           </w:p>
         </w:tc>
@@ -2139,7 +2238,7 @@
               </w:numPr>
             </w:pPr>
             <w:r>
-              <w:t>Gestion du backlog et planification</w:t>
+              <w:t>Traitement des retours DBSupport</w:t>
             </w:r>
           </w:p>
           <w:p>
@@ -2150,7 +2249,40 @@
               </w:numPr>
             </w:pPr>
             <w:r>
-              <w:t>Choix de la stratégie de la validation des forms</w:t>
+              <w:t>Fusion des différentes branches de code : intégration (graphisme) et évènements</w:t>
+            </w:r>
+          </w:p>
+          <w:p>
+            <w:pPr>
+              <w:numPr>
+                <w:ilvl w:val="0"/>
+                <w:numId w:val="50"/>
+              </w:numPr>
+            </w:pPr>
+            <w:r>
+              <w:t>Historisation et restauration d'une position à une date donnée</w:t>
+            </w:r>
+          </w:p>
+          <w:p>
+            <w:pPr>
+              <w:numPr>
+                <w:ilvl w:val="0"/>
+                <w:numId w:val="50"/>
+              </w:numPr>
+            </w:pPr>
+            <w:r>
+              <w:t>Système d'application d'évènements en lot</w:t>
+            </w:r>
+          </w:p>
+          <w:p>
+            <w:pPr>
+              <w:numPr>
+                <w:ilvl w:val="0"/>
+                <w:numId w:val="50"/>
+              </w:numPr>
+            </w:pPr>
+            <w:r>
+              <w:t>Création d'une page d'association de type versus évènement</w:t>
             </w:r>
           </w:p>
         </w:tc>
@@ -2167,7 +2299,7 @@
               <w:rPr>
                 <w:lang w:val="fr-FR"/>
               </w:rPr>
-              <w:t>5700€</w:t>
+              <w:t>4820€</w:t>
             </w:r>
           </w:p>
         </w:tc>
@@ -2186,7 +2318,7 @@
               <w:rPr>
                 <w:lang w:val="fr-FR"/>
               </w:rPr>
-              <w:t>TRACK</w:t>
+              <w:t>Reneco Apps</w:t>
             </w:r>
           </w:p>
         </w:tc>
@@ -2205,7 +2337,7 @@
               </w:numPr>
             </w:pPr>
             <w:r>
-              <w:t>Répercussion de la centralisation des référentiels [annulé]</w:t>
+              <w:t>Présentation de l'article sur la mesure d'oeuf par traitement d'image</w:t>
             </w:r>
           </w:p>
           <w:p>
@@ -2216,7 +2348,7 @@
               </w:numPr>
             </w:pPr>
             <w:r>
-              <w:t>Export des colonnes dans l'ordre de TObs_Ordre</w:t>
+              <w:t>POC sur les droits d'utilisateur sur une application avec Traversal et Pyramid, pour une utilisation sur l'appli repro et les nouvelles applications</w:t>
             </w:r>
           </w:p>
           <w:p>
@@ -2227,7 +2359,7 @@
               </w:numPr>
             </w:pPr>
             <w:r>
-              <w:t>Intégration du système de reconstruction d'un état à une date donnée pour la gestion des saisies et import, pour des protocoles avec importapressortie = 0</w:t>
+              <w:t>Gestion du backlog et planification</w:t>
             </w:r>
           </w:p>
         </w:tc>
@@ -2244,7 +2376,73 @@
               <w:rPr>
                 <w:lang w:val="fr-FR"/>
               </w:rPr>
-              <w:t>1230€</w:t>
+              <w:t>8125€</w:t>
+            </w:r>
+          </w:p>
+        </w:tc>
+      </w:tr>
+      <w:tr>
+        <w:tc>
+          <w:tcPr>
+            <w:tcW w:w="2310" w:type="dxa"/>
+          </w:tcPr>
+          <w:p>
+            <w:pPr/>
+          </w:p>
+          <w:p>
+            <w:pPr/>
+            <w:r>
+              <w:rPr>
+                <w:lang w:val="fr-FR"/>
+              </w:rPr>
+              <w:t>TRACK</w:t>
+            </w:r>
+          </w:p>
+        </w:tc>
+        <w:tc>
+          <w:tcPr>
+            <w:tcW w:w="2310" w:type="dxa"/>
+          </w:tcPr>
+          <w:p>
+            <w:pPr/>
+          </w:p>
+          <w:p>
+            <w:pPr>
+              <w:numPr>
+                <w:ilvl w:val="0"/>
+                <w:numId w:val="52"/>
+              </w:numPr>
+            </w:pPr>
+            <w:r>
+              <w:t>Répercussion de la centralisation des référentiels pour l'ensemble des instances TRACK</w:t>
+            </w:r>
+          </w:p>
+          <w:p>
+            <w:pPr>
+              <w:numPr>
+                <w:ilvl w:val="0"/>
+                <w:numId w:val="52"/>
+              </w:numPr>
+            </w:pPr>
+            <w:r>
+              <w:t>Export des colonnes dans l'ordre de TObs_Ordre</w:t>
+            </w:r>
+          </w:p>
+        </w:tc>
+        <w:tc>
+          <w:tcPr>
+            <w:tcW w:w="2310" w:type="dxa"/>
+          </w:tcPr>
+          <w:p>
+            <w:pPr/>
+          </w:p>
+          <w:p>
+            <w:pPr/>
+            <w:r>
+              <w:rPr>
+                <w:lang w:val="fr-FR"/>
+              </w:rPr>
+              <w:t>880€</w:t>
             </w:r>
           </w:p>
         </w:tc>
@@ -2377,7 +2575,7 @@
                 <w:szCs w:val="21"/>
                 <w:lang w:eastAsia="fr-FR"/>
               </w:rPr>
-              <w:t>24470</w:t>
+              <w:t>44155</w:t>
             </w:r>
             <w:r>
               <w:rPr>
@@ -2598,7 +2796,7 @@
       <w:proofErr w:type="spellStart"/>
       <w:proofErr w:type="spellEnd"/>
       <w:r>
-        <w:t>50330</w:t>
+        <w:t>70015</w:t>
       </w:r>
       <w:r>
         <w:t>€</w:t>
@@ -8032,6 +8230,119 @@
       </w:rPr>
     </w:lvl>
   </w:abstractNum>
+  <w:abstractNum w:abstractNumId="43">
+    <w:nsid w:val="46932C0C"/>
+    <w:multiLevelType w:val="hybridMultilevel"/>
+    <w:tmpl w:val="E7CC04EC"/>
+    <w:lvl w:ilvl="0" w:tplc="04090001">
+      <w:start w:val="1"/>
+      <w:numFmt w:val="bullet"/>
+      <w:lvlText w:val=""/>
+      <w:lvlJc w:val="left"/>
+      <w:pPr>
+        <w:ind w:left="360" w:hanging="360"/>
+      </w:pPr>
+      <w:rPr>
+        <w:rFonts w:ascii="Symbol" w:hAnsi="Symbol" w:hint="default"/>
+      </w:rPr>
+    </w:lvl>
+    <w:lvl w:ilvl="1" w:tplc="04090003" w:tentative="1">
+      <w:start w:val="1"/>
+      <w:numFmt w:val="bullet"/>
+      <w:lvlText w:val="o"/>
+      <w:lvlJc w:val="left"/>
+      <w:pPr>
+        <w:ind w:left="720" w:hanging="360"/>
+      </w:pPr>
+      <w:rPr>
+        <w:rFonts w:ascii="Courier New" w:hAnsi="Courier New" w:cs="Courier New" w:hint="default"/>
+      </w:rPr>
+    </w:lvl>
+    <w:lvl w:ilvl="2" w:tplc="04090005" w:tentative="1">
+      <w:start w:val="1"/>
+      <w:numFmt w:val="bullet"/>
+      <w:lvlText w:val=""/>
+      <w:lvlJc w:val="left"/>
+      <w:pPr>
+        <w:ind w:left="1080" w:hanging="360"/>
+      </w:pPr>
+      <w:rPr>
+        <w:rFonts w:ascii="Wingdings" w:hAnsi="Wingdings" w:hint="default"/>
+      </w:rPr>
+    </w:lvl>
+    <w:lvl w:ilvl="3" w:tplc="04090001" w:tentative="1">
+      <w:start w:val="1"/>
+      <w:numFmt w:val="bullet"/>
+      <w:lvlText w:val=""/>
+      <w:lvlJc w:val="left"/>
+      <w:pPr>
+        <w:ind w:left="1440" w:hanging="360"/>
+      </w:pPr>
+      <w:rPr>
+        <w:rFonts w:ascii="Symbol" w:hAnsi="Symbol" w:hint="default"/>
+      </w:rPr>
+    </w:lvl>
+    <w:lvl w:ilvl="4" w:tplc="04090003" w:tentative="1">
+      <w:start w:val="1"/>
+      <w:numFmt w:val="bullet"/>
+      <w:lvlText w:val="o"/>
+      <w:lvlJc w:val="left"/>
+      <w:pPr>
+        <w:ind w:left="1800" w:hanging="360"/>
+      </w:pPr>
+      <w:rPr>
+        <w:rFonts w:ascii="Courier New" w:hAnsi="Courier New" w:cs="Courier New" w:hint="default"/>
+      </w:rPr>
+    </w:lvl>
+    <w:lvl w:ilvl="5" w:tplc="04090005" w:tentative="1">
+      <w:start w:val="1"/>
+      <w:numFmt w:val="bullet"/>
+      <w:lvlText w:val=""/>
+      <w:lvlJc w:val="left"/>
+      <w:pPr>
+        <w:ind w:left="2160" w:hanging="360"/>
+      </w:pPr>
+      <w:rPr>
+        <w:rFonts w:ascii="Wingdings" w:hAnsi="Wingdings" w:hint="default"/>
+      </w:rPr>
+    </w:lvl>
+    <w:lvl w:ilvl="6" w:tplc="04090001" w:tentative="1">
+      <w:start w:val="1"/>
+      <w:numFmt w:val="bullet"/>
+      <w:lvlText w:val=""/>
+      <w:lvlJc w:val="left"/>
+      <w:pPr>
+        <w:ind w:left="2520" w:hanging="360"/>
+      </w:pPr>
+      <w:rPr>
+        <w:rFonts w:ascii="Symbol" w:hAnsi="Symbol" w:hint="default"/>
+      </w:rPr>
+    </w:lvl>
+    <w:lvl w:ilvl="7" w:tplc="04090003" w:tentative="1">
+      <w:start w:val="1"/>
+      <w:numFmt w:val="bullet"/>
+      <w:lvlText w:val="o"/>
+      <w:lvlJc w:val="left"/>
+      <w:pPr>
+        <w:ind w:left="2880" w:hanging="360"/>
+      </w:pPr>
+      <w:rPr>
+        <w:rFonts w:ascii="Courier New" w:hAnsi="Courier New" w:cs="Courier New" w:hint="default"/>
+      </w:rPr>
+    </w:lvl>
+    <w:lvl w:ilvl="8" w:tplc="04090005" w:tentative="1">
+      <w:start w:val="1"/>
+      <w:numFmt w:val="bullet"/>
+      <w:lvlText w:val=""/>
+      <w:lvlJc w:val="left"/>
+      <w:pPr>
+        <w:ind w:left="3240" w:hanging="360"/>
+      </w:pPr>
+      <w:rPr>
+        <w:rFonts w:ascii="Wingdings" w:hAnsi="Wingdings" w:hint="default"/>
+      </w:rPr>
+    </w:lvl>
+  </w:abstractNum>
   <w:num w:numId="1">
     <w:abstractNumId w:val="5"/>
   </w:num>
@@ -8235,6 +8546,12 @@
   </w:num>
   <w:num w:numId="51">
     <w:abstractNumId w:val="42"/>
+    <w:lvlOverride w:ilvl="0">
+      <w:startOverride w:val="1"/>
+    </w:lvlOverride>
+  </w:num>
+  <w:num w:numId="52">
+    <w:abstractNumId w:val="43"/>
     <w:lvlOverride w:ilvl="0">
       <w:startOverride w:val="1"/>
     </w:lvlOverride>

</xml_diff>

<commit_message>
modal généralisé ajout de ressource et get stories sans epics
</commit_message>
<xml_diff>
--- a/WebApplication4/Content/Devis2018_6/Devis_All_NS_Reneco_2018_8.docx
+++ b/WebApplication4/Content/Devis2018_6/Devis_All_NS_Reneco_2018_8.docx
@@ -850,7 +850,7 @@
                 <w:szCs w:val="16"/>
                 <w:lang w:val="fr-FR"/>
               </w:rPr>
-              <w:t>10/07/2018</w:t>
+              <w:t>11/07/2018</w:t>
             </w:r>
           </w:p>
         </w:tc>
@@ -970,7 +970,7 @@
                 <w:szCs w:val="16"/>
                 <w:lang w:val="fr-FR"/>
               </w:rPr>
-              <w:t>10/07/2018</w:t>
+              <w:t>11/07/2018</w:t>
             </w:r>
           </w:p>
         </w:tc>
@@ -1952,7 +1952,7 @@
               </w:numPr>
             </w:pPr>
             <w:r>
-              <w:t>Ajout de la fonction filtrage et maquettage des diverses pop-up modal</w:t>
+              <w:t>Mise en place du bridge entre Formbuilder et Ecollection</w:t>
             </w:r>
           </w:p>
           <w:p>
@@ -1963,7 +1963,7 @@
               </w:numPr>
             </w:pPr>
             <w:r>
-              <w:t>Mise en place du bridge entre Formbuilder et Ecollection</w:t>
+              <w:t>Ajout de la fonction filtrage et maquettage des diverses pop-up modal</w:t>
             </w:r>
           </w:p>
           <w:p>

</xml_diff>

<commit_message>
refact du processus pour prise en compte des modales bootsrapt
</commit_message>
<xml_diff>
--- a/WebApplication4/Content/Devis2018_6/Devis_All_NS_Reneco_2018_8.docx
+++ b/WebApplication4/Content/Devis2018_6/Devis_All_NS_Reneco_2018_8.docx
@@ -2238,7 +2238,7 @@
               </w:numPr>
             </w:pPr>
             <w:r>
-              <w:t>Traitement des retours DBSupport</w:t>
+              <w:t>Fusion des différentes branches de code : intégration (graphisme) et évènements</w:t>
             </w:r>
           </w:p>
           <w:p>
@@ -2249,7 +2249,7 @@
               </w:numPr>
             </w:pPr>
             <w:r>
-              <w:t>Fusion des différentes branches de code : intégration (graphisme) et évènements</w:t>
+              <w:t>Traitement des retours DBSupport</w:t>
             </w:r>
           </w:p>
           <w:p>

</xml_diff>

<commit_message>
configuration des modals avec backdrop static
</commit_message>
<xml_diff>
--- a/WebApplication4/Content/Devis2018_6/Devis_All_NS_Reneco_2018_8.docx
+++ b/WebApplication4/Content/Devis2018_6/Devis_All_NS_Reneco_2018_8.docx
@@ -850,7 +850,7 @@
                 <w:szCs w:val="16"/>
                 <w:lang w:val="fr-FR"/>
               </w:rPr>
-              <w:t>11/07/2018</w:t>
+              <w:t>12/07/2018</w:t>
             </w:r>
           </w:p>
         </w:tc>
@@ -970,7 +970,7 @@
                 <w:szCs w:val="16"/>
                 <w:lang w:val="fr-FR"/>
               </w:rPr>
-              <w:t>11/07/2018</w:t>
+              <w:t>12/07/2018</w:t>
             </w:r>
           </w:p>
         </w:tc>

</xml_diff>

<commit_message>
ecrasement des données en base dans le cas ou un devis ou une facturation existerais déjà pour une commande donnée
</commit_message>
<xml_diff>
--- a/WebApplication4/Content/Devis2018_6/Devis_All_NS_Reneco_2018_8.docx
+++ b/WebApplication4/Content/Devis2018_6/Devis_All_NS_Reneco_2018_8.docx
@@ -850,7 +850,7 @@
                 <w:szCs w:val="16"/>
                 <w:lang w:val="fr-FR"/>
               </w:rPr>
-              <w:t>12/07/2018</w:t>
+              <w:t>13/07/2018</w:t>
             </w:r>
           </w:p>
         </w:tc>
@@ -970,7 +970,7 @@
                 <w:szCs w:val="16"/>
                 <w:lang w:val="fr-FR"/>
               </w:rPr>
-              <w:t>12/07/2018</w:t>
+              <w:t>13/07/2018</w:t>
             </w:r>
           </w:p>
         </w:tc>
@@ -1754,29 +1754,7 @@
               </w:numPr>
             </w:pPr>
             <w:r>
-              <w:t>Optimisation des wireframes existants et mise en place du design de l'application.</w:t>
-            </w:r>
-          </w:p>
-          <w:p>
-            <w:pPr>
-              <w:numPr>
-                <w:ilvl w:val="0"/>
-                <w:numId w:val="45"/>
-              </w:numPr>
-            </w:pPr>
-            <w:r>
-              <w:t>Extraction des règles depuis l'outil ACCESS et transposition(phase1)</w:t>
-            </w:r>
-          </w:p>
-          <w:p>
-            <w:pPr>
-              <w:numPr>
-                <w:ilvl w:val="0"/>
-                <w:numId w:val="45"/>
-              </w:numPr>
-            </w:pPr>
-            <w:r>
-              <w:t>Classification des règles en fonction des dépendances de tables pour l'étape d'attribution</w:t>
+              <w:t>Amélioration des maquettes existantes de l'outil repro (phase 1)</w:t>
             </w:r>
           </w:p>
         </w:tc>
@@ -1793,7 +1771,7 @@
               <w:rPr>
                 <w:lang w:val="fr-FR"/>
               </w:rPr>
-              <w:t>8360€</w:t>
+              <w:t>1760€</w:t>
             </w:r>
           </w:p>
         </w:tc>
@@ -1831,51 +1809,7 @@
               </w:numPr>
             </w:pPr>
             <w:r>
-              <w:t>Communication entre le Raspberry Pi et TRACK : préparation des fichiers pour la pesée.</w:t>
-            </w:r>
-          </w:p>
-          <w:p>
-            <w:pPr>
-              <w:numPr>
-                <w:ilvl w:val="0"/>
-                <w:numId w:val="46"/>
-              </w:numPr>
-            </w:pPr>
-            <w:r>
               <w:t>Recherche de matériel intégré pour la balance connectée</w:t>
-            </w:r>
-          </w:p>
-          <w:p>
-            <w:pPr>
-              <w:numPr>
-                <w:ilvl w:val="0"/>
-                <w:numId w:val="46"/>
-              </w:numPr>
-            </w:pPr>
-            <w:r>
-              <w:t>Modification logicielle </w:t>
-            </w:r>
-          </w:p>
-          <w:p>
-            <w:pPr>
-              <w:numPr>
-                <w:ilvl w:val="0"/>
-                <w:numId w:val="46"/>
-              </w:numPr>
-            </w:pPr>
-            <w:r>
-              <w:t>Communication entre le Raspberry Pi et TRACK : récupération des fichiers pour la pesée.</w:t>
-            </w:r>
-          </w:p>
-          <w:p>
-            <w:pPr>
-              <w:numPr>
-                <w:ilvl w:val="0"/>
-                <w:numId w:val="46"/>
-              </w:numPr>
-            </w:pPr>
-            <w:r>
-              <w:t>Assemblage et configuration des nouveaux matériels</w:t>
             </w:r>
           </w:p>
         </w:tc>
@@ -1892,7 +1826,7 @@
               <w:rPr>
                 <w:lang w:val="fr-FR"/>
               </w:rPr>
-              <w:t>7040€</w:t>
+              <w:t>1540€</w:t>
             </w:r>
           </w:p>
         </w:tc>
@@ -1930,7 +1864,7 @@
               </w:numPr>
             </w:pPr>
             <w:r>
-              <w:t>Intégration des maquettes liées à la partie import</w:t>
+              <w:t>Intégration des maquettes de page d'accueil pour les différentes versions d'eCollection selon les différents sites.</w:t>
             </w:r>
           </w:p>
           <w:p>
@@ -1941,7 +1875,7 @@
               </w:numPr>
             </w:pPr>
             <w:r>
-              <w:t>Traitement des retours de Mai suite à la MAJ de Mai</w:t>
+              <w:t>Création d'un système de génération d'excel pour import </w:t>
             </w:r>
           </w:p>
           <w:p>
@@ -1952,7 +1886,7 @@
               </w:numPr>
             </w:pPr>
             <w:r>
-              <w:t>Mise en place du bridge entre Formbuilder et Ecollection</w:t>
+              <w:t>Mise à jour du module d'import avec modification de la base de données</w:t>
             </w:r>
           </w:p>
           <w:p>
@@ -1963,7 +1897,7 @@
               </w:numPr>
             </w:pPr>
             <w:r>
-              <w:t>Ajout de la fonction filtrage et maquettage des diverses pop-up modal</w:t>
+              <w:t>Intégration des maquettes des écrans de visualisation des données d'échantillon (phase 1)</w:t>
             </w:r>
           </w:p>
           <w:p>
@@ -1974,7 +1908,7 @@
               </w:numPr>
             </w:pPr>
             <w:r>
-              <w:t>Rédaction de documentation</w:t>
+              <w:t>Traitement des retours de Mai suite à la MAJ de Mai</w:t>
             </w:r>
           </w:p>
           <w:p>
@@ -1985,7 +1919,7 @@
               </w:numPr>
             </w:pPr>
             <w:r>
-              <w:t>Méthodes de suppression propres</w:t>
+              <w:t>Intégration des icones eCollection</w:t>
             </w:r>
           </w:p>
           <w:p>
@@ -2008,39 +1942,6 @@
             </w:pPr>
             <w:r>
               <w:t>Mise en place de règles pour les fichiers d'import</w:t>
-            </w:r>
-          </w:p>
-          <w:p>
-            <w:pPr>
-              <w:numPr>
-                <w:ilvl w:val="0"/>
-                <w:numId w:val="47"/>
-              </w:numPr>
-            </w:pPr>
-            <w:r>
-              <w:t>Configuration des éléments de page d'accueil en fonction de l'instance</w:t>
-            </w:r>
-          </w:p>
-          <w:p>
-            <w:pPr>
-              <w:numPr>
-                <w:ilvl w:val="0"/>
-                <w:numId w:val="47"/>
-              </w:numPr>
-            </w:pPr>
-            <w:r>
-              <w:t>Amélioration de l'ergonomie des écrans de visualisation des données d'échantillon, corrections suite aux retours DBSupport</w:t>
-            </w:r>
-          </w:p>
-          <w:p>
-            <w:pPr>
-              <w:numPr>
-                <w:ilvl w:val="0"/>
-                <w:numId w:val="47"/>
-              </w:numPr>
-            </w:pPr>
-            <w:r>
-              <w:t>Intégration des maquettes de visualisation en grille </w:t>
             </w:r>
           </w:p>
         </w:tc>
@@ -2057,7 +1958,7 @@
               <w:rPr>
                 <w:lang w:val="fr-FR"/>
               </w:rPr>
-              <w:t>10550€</w:t>
+              <w:t>7755€</w:t>
             </w:r>
           </w:p>
         </w:tc>
@@ -2095,7 +1996,7 @@
               </w:numPr>
             </w:pPr>
             <w:r>
-              <w:t>Compléter la liste des modèles de caméra trappe et compléter le programme OCR avec tous les modèles.</w:t>
+              <w:t>Corrections des maquettes suite aux retours pour la gestion des protocoles</w:t>
             </w:r>
           </w:p>
           <w:p>
@@ -2106,7 +2007,7 @@
               </w:numPr>
             </w:pPr>
             <w:r>
-              <w:t>Intégration de l'outil de reconnaissance d’image dans EcoRelevé et le tester sur un batch de 1000 photographies.</w:t>
+              <w:t>Maquette de la page individuals pour intégrer la nouvelle grille avec pager</w:t>
             </w:r>
           </w:p>
           <w:p>
@@ -2117,7 +2018,7 @@
               </w:numPr>
             </w:pPr>
             <w:r>
-              <w:t>Intégration du programme OCR dans EcoRelevé.</w:t>
+              <w:t>Mise en place d'un pré-filtrage des données pour la page individus</w:t>
             </w:r>
           </w:p>
         </w:tc>
@@ -2134,7 +2035,7 @@
               <w:rPr>
                 <w:lang w:val="fr-FR"/>
               </w:rPr>
-              <w:t>1320€</w:t>
+              <w:t>5470€</w:t>
             </w:r>
           </w:p>
         </w:tc>
@@ -2153,7 +2054,7 @@
               <w:rPr>
                 <w:lang w:val="fr-FR"/>
               </w:rPr>
-              <w:t>FormBuilder</w:t>
+              <w:t>Positions</w:t>
             </w:r>
           </w:p>
         </w:tc>
@@ -2172,7 +2073,7 @@
               </w:numPr>
             </w:pPr>
             <w:r>
-              <w:t>Mise en place du bridge entre Formbuilder et Ecollection</w:t>
+              <w:t>Corrections des maquettes de gestion des événements</w:t>
             </w:r>
           </w:p>
           <w:p>
@@ -2183,7 +2084,7 @@
               </w:numPr>
             </w:pPr>
             <w:r>
-              <w:t>Autocomplete des paramètres issus de TParameters de TRACK</w:t>
+              <w:t>Traitement des retours DBSupport</w:t>
             </w:r>
           </w:p>
         </w:tc>
@@ -2200,7 +2101,7 @@
               <w:rPr>
                 <w:lang w:val="fr-FR"/>
               </w:rPr>
-              <w:t>3060€</w:t>
+              <w:t>1015€</w:t>
             </w:r>
           </w:p>
         </w:tc>
@@ -2219,7 +2120,7 @@
               <w:rPr>
                 <w:lang w:val="fr-FR"/>
               </w:rPr>
-              <w:t>Positions</w:t>
+              <w:t>Reneco Apps</w:t>
             </w:r>
           </w:p>
         </w:tc>
@@ -2238,7 +2139,7 @@
               </w:numPr>
             </w:pPr>
             <w:r>
-              <w:t>Fusion des différentes branches de code : intégration (graphisme) et évènements</w:t>
+              <w:t>Gestion du backlog et planification</w:t>
             </w:r>
           </w:p>
           <w:p>
@@ -2249,40 +2150,7 @@
               </w:numPr>
             </w:pPr>
             <w:r>
-              <w:t>Traitement des retours DBSupport</w:t>
-            </w:r>
-          </w:p>
-          <w:p>
-            <w:pPr>
-              <w:numPr>
-                <w:ilvl w:val="0"/>
-                <w:numId w:val="50"/>
-              </w:numPr>
-            </w:pPr>
-            <w:r>
-              <w:t>Historisation et restauration d'une position à une date donnée</w:t>
-            </w:r>
-          </w:p>
-          <w:p>
-            <w:pPr>
-              <w:numPr>
-                <w:ilvl w:val="0"/>
-                <w:numId w:val="50"/>
-              </w:numPr>
-            </w:pPr>
-            <w:r>
-              <w:t>Système d'application d'évènements en lot</w:t>
-            </w:r>
-          </w:p>
-          <w:p>
-            <w:pPr>
-              <w:numPr>
-                <w:ilvl w:val="0"/>
-                <w:numId w:val="50"/>
-              </w:numPr>
-            </w:pPr>
-            <w:r>
-              <w:t>Création d'une page d'association de type versus évènement</w:t>
+              <w:t>Choix de la stratégie de la validation des forms</w:t>
             </w:r>
           </w:p>
         </w:tc>
@@ -2299,7 +2167,7 @@
               <w:rPr>
                 <w:lang w:val="fr-FR"/>
               </w:rPr>
-              <w:t>4820€</w:t>
+              <w:t>5700€</w:t>
             </w:r>
           </w:p>
         </w:tc>
@@ -2318,7 +2186,7 @@
               <w:rPr>
                 <w:lang w:val="fr-FR"/>
               </w:rPr>
-              <w:t>Reneco Apps</w:t>
+              <w:t>TRACK</w:t>
             </w:r>
           </w:p>
         </w:tc>
@@ -2337,7 +2205,7 @@
               </w:numPr>
             </w:pPr>
             <w:r>
-              <w:t>Présentation de l'article sur la mesure d'oeuf par traitement d'image</w:t>
+              <w:t>Répercussion de la centralisation des référentiels [annulé]</w:t>
             </w:r>
           </w:p>
           <w:p>
@@ -2348,7 +2216,7 @@
               </w:numPr>
             </w:pPr>
             <w:r>
-              <w:t>POC sur les droits d'utilisateur sur une application avec Traversal et Pyramid, pour une utilisation sur l'appli repro et les nouvelles applications</w:t>
+              <w:t>Export des colonnes dans l'ordre de TObs_Ordre</w:t>
             </w:r>
           </w:p>
           <w:p>
@@ -2359,7 +2227,7 @@
               </w:numPr>
             </w:pPr>
             <w:r>
-              <w:t>Gestion du backlog et planification</w:t>
+              <w:t>Intégration du système de reconstruction d'un état à une date donnée pour la gestion des saisies et import, pour des protocoles avec importapressortie = 0</w:t>
             </w:r>
           </w:p>
         </w:tc>
@@ -2376,73 +2244,7 @@
               <w:rPr>
                 <w:lang w:val="fr-FR"/>
               </w:rPr>
-              <w:t>8125€</w:t>
-            </w:r>
-          </w:p>
-        </w:tc>
-      </w:tr>
-      <w:tr>
-        <w:tc>
-          <w:tcPr>
-            <w:tcW w:w="2310" w:type="dxa"/>
-          </w:tcPr>
-          <w:p>
-            <w:pPr/>
-          </w:p>
-          <w:p>
-            <w:pPr/>
-            <w:r>
-              <w:rPr>
-                <w:lang w:val="fr-FR"/>
-              </w:rPr>
-              <w:t>TRACK</w:t>
-            </w:r>
-          </w:p>
-        </w:tc>
-        <w:tc>
-          <w:tcPr>
-            <w:tcW w:w="2310" w:type="dxa"/>
-          </w:tcPr>
-          <w:p>
-            <w:pPr/>
-          </w:p>
-          <w:p>
-            <w:pPr>
-              <w:numPr>
-                <w:ilvl w:val="0"/>
-                <w:numId w:val="52"/>
-              </w:numPr>
-            </w:pPr>
-            <w:r>
-              <w:t>Répercussion de la centralisation des référentiels pour l'ensemble des instances TRACK</w:t>
-            </w:r>
-          </w:p>
-          <w:p>
-            <w:pPr>
-              <w:numPr>
-                <w:ilvl w:val="0"/>
-                <w:numId w:val="52"/>
-              </w:numPr>
-            </w:pPr>
-            <w:r>
-              <w:t>Export des colonnes dans l'ordre de TObs_Ordre</w:t>
-            </w:r>
-          </w:p>
-        </w:tc>
-        <w:tc>
-          <w:tcPr>
-            <w:tcW w:w="2310" w:type="dxa"/>
-          </w:tcPr>
-          <w:p>
-            <w:pPr/>
-          </w:p>
-          <w:p>
-            <w:pPr/>
-            <w:r>
-              <w:rPr>
-                <w:lang w:val="fr-FR"/>
-              </w:rPr>
-              <w:t>880€</w:t>
+              <w:t>1230€</w:t>
             </w:r>
           </w:p>
         </w:tc>
@@ -2575,7 +2377,7 @@
                 <w:szCs w:val="21"/>
                 <w:lang w:eastAsia="fr-FR"/>
               </w:rPr>
-              <w:t>44155</w:t>
+              <w:t>24470</w:t>
             </w:r>
             <w:r>
               <w:rPr>
@@ -2796,7 +2598,7 @@
       <w:proofErr w:type="spellStart"/>
       <w:proofErr w:type="spellEnd"/>
       <w:r>
-        <w:t>70015</w:t>
+        <w:t>50330</w:t>
       </w:r>
       <w:r>
         <w:t>€</w:t>
@@ -8230,119 +8032,6 @@
       </w:rPr>
     </w:lvl>
   </w:abstractNum>
-  <w:abstractNum w:abstractNumId="43">
-    <w:nsid w:val="46932C0C"/>
-    <w:multiLevelType w:val="hybridMultilevel"/>
-    <w:tmpl w:val="E7CC04EC"/>
-    <w:lvl w:ilvl="0" w:tplc="04090001">
-      <w:start w:val="1"/>
-      <w:numFmt w:val="bullet"/>
-      <w:lvlText w:val=""/>
-      <w:lvlJc w:val="left"/>
-      <w:pPr>
-        <w:ind w:left="360" w:hanging="360"/>
-      </w:pPr>
-      <w:rPr>
-        <w:rFonts w:ascii="Symbol" w:hAnsi="Symbol" w:hint="default"/>
-      </w:rPr>
-    </w:lvl>
-    <w:lvl w:ilvl="1" w:tplc="04090003" w:tentative="1">
-      <w:start w:val="1"/>
-      <w:numFmt w:val="bullet"/>
-      <w:lvlText w:val="o"/>
-      <w:lvlJc w:val="left"/>
-      <w:pPr>
-        <w:ind w:left="720" w:hanging="360"/>
-      </w:pPr>
-      <w:rPr>
-        <w:rFonts w:ascii="Courier New" w:hAnsi="Courier New" w:cs="Courier New" w:hint="default"/>
-      </w:rPr>
-    </w:lvl>
-    <w:lvl w:ilvl="2" w:tplc="04090005" w:tentative="1">
-      <w:start w:val="1"/>
-      <w:numFmt w:val="bullet"/>
-      <w:lvlText w:val=""/>
-      <w:lvlJc w:val="left"/>
-      <w:pPr>
-        <w:ind w:left="1080" w:hanging="360"/>
-      </w:pPr>
-      <w:rPr>
-        <w:rFonts w:ascii="Wingdings" w:hAnsi="Wingdings" w:hint="default"/>
-      </w:rPr>
-    </w:lvl>
-    <w:lvl w:ilvl="3" w:tplc="04090001" w:tentative="1">
-      <w:start w:val="1"/>
-      <w:numFmt w:val="bullet"/>
-      <w:lvlText w:val=""/>
-      <w:lvlJc w:val="left"/>
-      <w:pPr>
-        <w:ind w:left="1440" w:hanging="360"/>
-      </w:pPr>
-      <w:rPr>
-        <w:rFonts w:ascii="Symbol" w:hAnsi="Symbol" w:hint="default"/>
-      </w:rPr>
-    </w:lvl>
-    <w:lvl w:ilvl="4" w:tplc="04090003" w:tentative="1">
-      <w:start w:val="1"/>
-      <w:numFmt w:val="bullet"/>
-      <w:lvlText w:val="o"/>
-      <w:lvlJc w:val="left"/>
-      <w:pPr>
-        <w:ind w:left="1800" w:hanging="360"/>
-      </w:pPr>
-      <w:rPr>
-        <w:rFonts w:ascii="Courier New" w:hAnsi="Courier New" w:cs="Courier New" w:hint="default"/>
-      </w:rPr>
-    </w:lvl>
-    <w:lvl w:ilvl="5" w:tplc="04090005" w:tentative="1">
-      <w:start w:val="1"/>
-      <w:numFmt w:val="bullet"/>
-      <w:lvlText w:val=""/>
-      <w:lvlJc w:val="left"/>
-      <w:pPr>
-        <w:ind w:left="2160" w:hanging="360"/>
-      </w:pPr>
-      <w:rPr>
-        <w:rFonts w:ascii="Wingdings" w:hAnsi="Wingdings" w:hint="default"/>
-      </w:rPr>
-    </w:lvl>
-    <w:lvl w:ilvl="6" w:tplc="04090001" w:tentative="1">
-      <w:start w:val="1"/>
-      <w:numFmt w:val="bullet"/>
-      <w:lvlText w:val=""/>
-      <w:lvlJc w:val="left"/>
-      <w:pPr>
-        <w:ind w:left="2520" w:hanging="360"/>
-      </w:pPr>
-      <w:rPr>
-        <w:rFonts w:ascii="Symbol" w:hAnsi="Symbol" w:hint="default"/>
-      </w:rPr>
-    </w:lvl>
-    <w:lvl w:ilvl="7" w:tplc="04090003" w:tentative="1">
-      <w:start w:val="1"/>
-      <w:numFmt w:val="bullet"/>
-      <w:lvlText w:val="o"/>
-      <w:lvlJc w:val="left"/>
-      <w:pPr>
-        <w:ind w:left="2880" w:hanging="360"/>
-      </w:pPr>
-      <w:rPr>
-        <w:rFonts w:ascii="Courier New" w:hAnsi="Courier New" w:cs="Courier New" w:hint="default"/>
-      </w:rPr>
-    </w:lvl>
-    <w:lvl w:ilvl="8" w:tplc="04090005" w:tentative="1">
-      <w:start w:val="1"/>
-      <w:numFmt w:val="bullet"/>
-      <w:lvlText w:val=""/>
-      <w:lvlJc w:val="left"/>
-      <w:pPr>
-        <w:ind w:left="3240" w:hanging="360"/>
-      </w:pPr>
-      <w:rPr>
-        <w:rFonts w:ascii="Wingdings" w:hAnsi="Wingdings" w:hint="default"/>
-      </w:rPr>
-    </w:lvl>
-  </w:abstractNum>
   <w:num w:numId="1">
     <w:abstractNumId w:val="5"/>
   </w:num>
@@ -8546,12 +8235,6 @@
   </w:num>
   <w:num w:numId="51">
     <w:abstractNumId w:val="42"/>
-    <w:lvlOverride w:ilvl="0">
-      <w:startOverride w:val="1"/>
-    </w:lvlOverride>
-  </w:num>
-  <w:num w:numId="52">
-    <w:abstractNumId w:val="43"/>
     <w:lvlOverride w:ilvl="0">
       <w:startOverride w:val="1"/>
     </w:lvlOverride>

</xml_diff>